<commit_message>
Track Changes Removed - Final Version for Taylen/Testu to Action. Signed-off-by: Sinuosity <S3923309@student.rmit.edu.au>
</commit_message>
<xml_diff>
--- a/IT Technologies file/A2 IT technology Machine Learning_REVIEWED_TP_Edits_HH_FINALFORTAYLEN.docx
+++ b/IT Technologies file/A2 IT technology Machine Learning_REVIEWED_TP_Edits_HH_FINALFORTAYLEN.docx
@@ -267,8 +267,19 @@
                         <w:szCs w:val="28"/>
                         <w:lang w:val="en-AU"/>
                       </w:rPr>
-                      <w:t xml:space="preserve"> &amp; Tim Prast</w:t>
+                      <w:t xml:space="preserve"> &amp; Tim </w:t>
                     </w:r>
+                    <w:proofErr w:type="spellStart"/>
+                    <w:r>
+                      <w:rPr>
+                        <w:color w:val="4472C4" w:themeColor="accent1"/>
+                        <w:sz w:val="28"/>
+                        <w:szCs w:val="28"/>
+                        <w:lang w:val="en-AU"/>
+                      </w:rPr>
+                      <w:t>Prast</w:t>
+                    </w:r>
+                    <w:proofErr w:type="spellEnd"/>
                   </w:p>
                 </w:sdtContent>
               </w:sdt>
@@ -864,7 +875,6 @@
           <w:shd w:val="clear" w:color="auto" w:fill="FFFFFF"/>
         </w:rPr>
       </w:pPr>
-      <w:commentRangeStart w:id="1"/>
       <w:r>
         <w:rPr>
           <w:color w:val="000000"/>
@@ -907,13 +917,6 @@
         </w:rPr>
         <w:t>that they do this in a way that mimics human behaviour and methodology</w:t>
       </w:r>
-      <w:commentRangeEnd w:id="1"/>
-      <w:r>
-        <w:rPr>
-          <w:rStyle w:val="CommentReference"/>
-        </w:rPr>
-        <w:commentReference w:id="1"/>
-      </w:r>
       <w:r>
         <w:rPr>
           <w:color w:val="000000"/>
@@ -928,7 +931,6 @@
         </w:rPr>
         <w:t xml:space="preserve"> </w:t>
       </w:r>
-      <w:commentRangeStart w:id="2"/>
       <w:r>
         <w:rPr>
           <w:color w:val="000000"/>
@@ -950,14 +952,6 @@
         </w:rPr>
         <w:t>achine learning is an umbrella term that refers to a broad range of algorithms that perform intelligent predictions based on a data set. These data sets are often large, perhaps consisting of millions of unique data points. Recent progress in machine learning has attained what appears to be a human level of semantic understanding and information extraction, and sometimes the ability to detect abstract patterns with greater accuracy than human experts</w:t>
       </w:r>
-      <w:commentRangeEnd w:id="2"/>
-      <w:r>
-        <w:rPr>
-          <w:rStyle w:val="CommentReference"/>
-        </w:rPr>
-        <w:commentReference w:id="2"/>
-      </w:r>
-      <w:commentRangeStart w:id="3"/>
       <w:r>
         <w:rPr>
           <w:color w:val="000000"/>
@@ -965,7 +959,6 @@
         </w:rPr>
         <w:t>”</w:t>
       </w:r>
-      <w:customXmlInsRangeStart w:id="4" w:author="Timothy Prast" w:date="2021-10-14T20:59:00Z"/>
       <w:sdt>
         <w:sdtPr>
           <w:rPr>
@@ -975,26 +968,24 @@
           <w:id w:val="1328473029"/>
           <w:citation/>
         </w:sdtPr>
+        <w:sdtEndPr/>
         <w:sdtContent>
-          <w:customXmlInsRangeEnd w:id="4"/>
-          <w:ins w:id="5" w:author="Timothy Prast" w:date="2021-10-14T20:59:00Z">
-            <w:r>
-              <w:rPr>
-                <w:color w:val="000000"/>
-                <w:shd w:val="clear" w:color="auto" w:fill="FFFFFF"/>
-              </w:rPr>
-              <w:fldChar w:fldCharType="begin"/>
-            </w:r>
-            <w:r>
-              <w:rPr>
-                <w:rStyle w:val="FootnoteReference"/>
-                <w:color w:val="000000"/>
-                <w:shd w:val="clear" w:color="auto" w:fill="FFFFFF"/>
-                <w:lang w:val="en-US"/>
-              </w:rPr>
-              <w:instrText xml:space="preserve"> CITATION JNi19 \l 1033 </w:instrText>
-            </w:r>
-          </w:ins>
+          <w:r>
+            <w:rPr>
+              <w:color w:val="000000"/>
+              <w:shd w:val="clear" w:color="auto" w:fill="FFFFFF"/>
+            </w:rPr>
+            <w:fldChar w:fldCharType="begin"/>
+          </w:r>
+          <w:r>
+            <w:rPr>
+              <w:rStyle w:val="FootnoteReference"/>
+              <w:color w:val="000000"/>
+              <w:shd w:val="clear" w:color="auto" w:fill="FFFFFF"/>
+              <w:lang w:val="en-US"/>
+            </w:rPr>
+            <w:instrText xml:space="preserve"> CITATION JNi19 \l 1033 </w:instrText>
+          </w:r>
           <w:r>
             <w:rPr>
               <w:color w:val="000000"/>
@@ -1002,53 +993,34 @@
             </w:rPr>
             <w:fldChar w:fldCharType="separate"/>
           </w:r>
-          <w:ins w:id="6" w:author="Timothy Prast" w:date="2021-10-14T20:59:00Z">
-            <w:r>
-              <w:rPr>
-                <w:rStyle w:val="FootnoteReference"/>
-                <w:noProof/>
-                <w:color w:val="000000"/>
-                <w:shd w:val="clear" w:color="auto" w:fill="FFFFFF"/>
-                <w:lang w:val="en-US"/>
-              </w:rPr>
-              <w:t xml:space="preserve"> </w:t>
-            </w:r>
-            <w:r>
-              <w:rPr>
-                <w:noProof/>
-                <w:color w:val="000000"/>
-                <w:shd w:val="clear" w:color="auto" w:fill="FFFFFF"/>
-                <w:lang w:val="en-US"/>
-                <w:rPrChange w:id="7" w:author="Timothy Prast" w:date="2021-10-14T20:59:00Z">
-                  <w:rPr>
-                    <w:rFonts w:eastAsia="Times New Roman"/>
-                  </w:rPr>
-                </w:rPrChange>
-              </w:rPr>
-              <w:t>(J, et al., 2019)</w:t>
-            </w:r>
-            <w:r>
-              <w:rPr>
-                <w:color w:val="000000"/>
-                <w:shd w:val="clear" w:color="auto" w:fill="FFFFFF"/>
-              </w:rPr>
-              <w:fldChar w:fldCharType="end"/>
-            </w:r>
-          </w:ins>
-          <w:customXmlInsRangeStart w:id="8" w:author="Timothy Prast" w:date="2021-10-14T20:59:00Z"/>
+          <w:r>
+            <w:rPr>
+              <w:rStyle w:val="FootnoteReference"/>
+              <w:noProof/>
+              <w:color w:val="000000"/>
+              <w:shd w:val="clear" w:color="auto" w:fill="FFFFFF"/>
+              <w:lang w:val="en-US"/>
+            </w:rPr>
+            <w:t xml:space="preserve"> </w:t>
+          </w:r>
+          <w:r>
+            <w:rPr>
+              <w:noProof/>
+              <w:color w:val="000000"/>
+              <w:shd w:val="clear" w:color="auto" w:fill="FFFFFF"/>
+              <w:lang w:val="en-US"/>
+            </w:rPr>
+            <w:t>(J, et al., 2019)</w:t>
+          </w:r>
+          <w:r>
+            <w:rPr>
+              <w:color w:val="000000"/>
+              <w:shd w:val="clear" w:color="auto" w:fill="FFFFFF"/>
+            </w:rPr>
+            <w:fldChar w:fldCharType="end"/>
+          </w:r>
         </w:sdtContent>
       </w:sdt>
-      <w:customXmlInsRangeEnd w:id="8"/>
-      <w:del w:id="9" w:author="Timothy Prast" w:date="2021-10-14T20:59:00Z">
-        <w:r>
-          <w:rPr>
-            <w:rStyle w:val="FootnoteReference"/>
-            <w:color w:val="000000"/>
-            <w:shd w:val="clear" w:color="auto" w:fill="FFFFFF"/>
-          </w:rPr>
-          <w:footnoteReference w:id="1"/>
-        </w:r>
-      </w:del>
       <w:r>
         <w:rPr>
           <w:color w:val="000000"/>
@@ -1181,13 +1153,6 @@
           <w:shd w:val="clear" w:color="auto" w:fill="FFFFFF"/>
         </w:rPr>
         <w:t xml:space="preserve"> it is important for us to understand what Artificial Intelligence is.</w:t>
-      </w:r>
-      <w:commentRangeEnd w:id="3"/>
-      <w:r>
-        <w:rPr>
-          <w:rStyle w:val="CommentReference"/>
-        </w:rPr>
-        <w:commentReference w:id="3"/>
       </w:r>
     </w:p>
     <w:p>
@@ -1224,77 +1189,52 @@
       <w:r>
         <w:t>ntelligence is the mechanical simulation system of collecting knowledge and information and processing intelligence of universe: (collating and interpreting) and disseminating it to the eligible in the form of actionable intelligence.”</w:t>
       </w:r>
-      <w:customXmlInsRangeStart w:id="12" w:author="Timothy Prast" w:date="2021-10-14T20:58:00Z"/>
       <w:sdt>
         <w:sdtPr>
           <w:id w:val="19827404"/>
           <w:citation/>
         </w:sdtPr>
+        <w:sdtEndPr/>
         <w:sdtContent>
-          <w:customXmlInsRangeEnd w:id="12"/>
-          <w:ins w:id="13" w:author="Timothy Prast" w:date="2021-10-14T20:58:00Z">
-            <w:r>
-              <w:fldChar w:fldCharType="begin"/>
-            </w:r>
-            <w:r>
-              <w:rPr>
-                <w:rStyle w:val="FootnoteReference"/>
-                <w:color w:val="000000"/>
-                <w:shd w:val="clear" w:color="auto" w:fill="FFFFFF"/>
-                <w:lang w:val="en-US"/>
-              </w:rPr>
-              <w:instrText xml:space="preserve"> CITATION IOS21 \l 1033 </w:instrText>
-            </w:r>
-          </w:ins>
+          <w:r>
+            <w:fldChar w:fldCharType="begin"/>
+          </w:r>
+          <w:r>
+            <w:rPr>
+              <w:rStyle w:val="FootnoteReference"/>
+              <w:color w:val="000000"/>
+              <w:shd w:val="clear" w:color="auto" w:fill="FFFFFF"/>
+              <w:lang w:val="en-US"/>
+            </w:rPr>
+            <w:instrText xml:space="preserve"> CITATION IOS21 \l 1033 </w:instrText>
+          </w:r>
           <w:r>
             <w:fldChar w:fldCharType="separate"/>
           </w:r>
-          <w:ins w:id="14" w:author="Timothy Prast" w:date="2021-10-14T20:58:00Z">
-            <w:r>
-              <w:rPr>
-                <w:rStyle w:val="FootnoteReference"/>
-                <w:noProof/>
-                <w:color w:val="000000"/>
-                <w:shd w:val="clear" w:color="auto" w:fill="FFFFFF"/>
-                <w:lang w:val="en-US"/>
-              </w:rPr>
-              <w:t xml:space="preserve"> </w:t>
-            </w:r>
-            <w:r>
-              <w:rPr>
-                <w:noProof/>
-                <w:color w:val="000000"/>
-                <w:shd w:val="clear" w:color="auto" w:fill="FFFFFF"/>
-                <w:lang w:val="en-US"/>
-                <w:rPrChange w:id="15" w:author="Timothy Prast" w:date="2021-10-14T20:58:00Z">
-                  <w:rPr>
-                    <w:rFonts w:eastAsia="Times New Roman"/>
-                  </w:rPr>
-                </w:rPrChange>
-              </w:rPr>
-              <w:t>(IOSR-JCE, 2021)</w:t>
-            </w:r>
-            <w:r>
-              <w:fldChar w:fldCharType="end"/>
-            </w:r>
-          </w:ins>
-          <w:customXmlInsRangeStart w:id="16" w:author="Timothy Prast" w:date="2021-10-14T20:58:00Z"/>
+          <w:r>
+            <w:rPr>
+              <w:rStyle w:val="FootnoteReference"/>
+              <w:noProof/>
+              <w:color w:val="000000"/>
+              <w:shd w:val="clear" w:color="auto" w:fill="FFFFFF"/>
+              <w:lang w:val="en-US"/>
+            </w:rPr>
+            <w:t xml:space="preserve"> </w:t>
+          </w:r>
+          <w:r>
+            <w:rPr>
+              <w:noProof/>
+              <w:color w:val="000000"/>
+              <w:shd w:val="clear" w:color="auto" w:fill="FFFFFF"/>
+              <w:lang w:val="en-US"/>
+            </w:rPr>
+            <w:t>(IOSR-JCE, 2021)</w:t>
+          </w:r>
+          <w:r>
+            <w:fldChar w:fldCharType="end"/>
+          </w:r>
         </w:sdtContent>
       </w:sdt>
-      <w:customXmlInsRangeEnd w:id="16"/>
-      <w:del w:id="17" w:author="Timothy Prast" w:date="2021-10-14T20:58:00Z">
-        <w:r>
-          <w:rPr>
-            <w:rStyle w:val="FootnoteReference"/>
-            <w:color w:val="000000"/>
-            <w:shd w:val="clear" w:color="auto" w:fill="FFFFFF"/>
-          </w:rPr>
-          <w:footnoteReference w:id="2"/>
-        </w:r>
-        <w:r>
-          <w:delText>.</w:delText>
-        </w:r>
-      </w:del>
       <w:r>
         <w:t xml:space="preserve"> It is the way by which a </w:t>
       </w:r>
@@ -1483,11 +1423,11 @@
       <w:pPr>
         <w:pStyle w:val="Heading2"/>
       </w:pPr>
-      <w:bookmarkStart w:id="20" w:name="_Toc84940816"/>
+      <w:bookmarkStart w:id="1" w:name="_Toc84940816"/>
       <w:r>
         <w:t>Machine Learning</w:t>
       </w:r>
-      <w:bookmarkEnd w:id="20"/>
+      <w:bookmarkEnd w:id="1"/>
     </w:p>
     <w:p>
       <w:pPr>
@@ -1536,7 +1476,6 @@
         </w:rPr>
         <w:t>,</w:t>
       </w:r>
-      <w:customXmlInsRangeStart w:id="21" w:author="Timothy Prast" w:date="2021-10-14T20:58:00Z"/>
       <w:sdt>
         <w:sdtPr>
           <w:rPr>
@@ -1545,73 +1484,53 @@
           <w:id w:val="-339627369"/>
           <w:citation/>
         </w:sdtPr>
+        <w:sdtEndPr/>
         <w:sdtContent>
-          <w:customXmlInsRangeEnd w:id="21"/>
-          <w:ins w:id="22" w:author="Timothy Prast" w:date="2021-10-14T20:58:00Z">
-            <w:r>
-              <w:rPr>
-                <w:rFonts w:ascii="Calibri" w:hAnsi="Calibri" w:cs="Calibri"/>
-              </w:rPr>
-              <w:fldChar w:fldCharType="begin"/>
-            </w:r>
-            <w:r>
-              <w:rPr>
-                <w:rStyle w:val="FootnoteReference"/>
-                <w:rFonts w:ascii="Calibri" w:hAnsi="Calibri" w:cs="Calibri"/>
-                <w:lang w:val="en-US"/>
-              </w:rPr>
-              <w:instrText xml:space="preserve"> CITATION IBM21 \l 1033 </w:instrText>
-            </w:r>
-          </w:ins>
+          <w:r>
+            <w:rPr>
+              <w:rFonts w:ascii="Calibri" w:hAnsi="Calibri" w:cs="Calibri"/>
+            </w:rPr>
+            <w:fldChar w:fldCharType="begin"/>
+          </w:r>
+          <w:r>
+            <w:rPr>
+              <w:rStyle w:val="FootnoteReference"/>
+              <w:rFonts w:ascii="Calibri" w:hAnsi="Calibri" w:cs="Calibri"/>
+              <w:lang w:val="en-US"/>
+            </w:rPr>
+            <w:instrText xml:space="preserve"> CITATION IBM21 \l 1033 </w:instrText>
+          </w:r>
           <w:r>
             <w:rPr>
               <w:rFonts w:ascii="Calibri" w:hAnsi="Calibri" w:cs="Calibri"/>
             </w:rPr>
             <w:fldChar w:fldCharType="separate"/>
           </w:r>
-          <w:ins w:id="23" w:author="Timothy Prast" w:date="2021-10-14T20:58:00Z">
-            <w:r>
-              <w:rPr>
-                <w:rStyle w:val="FootnoteReference"/>
-                <w:rFonts w:ascii="Calibri" w:hAnsi="Calibri" w:cs="Calibri"/>
-                <w:noProof/>
-                <w:lang w:val="en-US"/>
-              </w:rPr>
-              <w:t xml:space="preserve"> </w:t>
-            </w:r>
-            <w:r>
-              <w:rPr>
-                <w:rFonts w:ascii="Calibri" w:hAnsi="Calibri" w:cs="Calibri"/>
-                <w:noProof/>
-                <w:lang w:val="en-US"/>
-                <w:rPrChange w:id="24" w:author="Timothy Prast" w:date="2021-10-14T20:58:00Z">
-                  <w:rPr>
-                    <w:rFonts w:eastAsia="Times New Roman"/>
-                  </w:rPr>
-                </w:rPrChange>
-              </w:rPr>
-              <w:t>(IBM, 2021)</w:t>
-            </w:r>
-            <w:r>
-              <w:rPr>
-                <w:rFonts w:ascii="Calibri" w:hAnsi="Calibri" w:cs="Calibri"/>
-              </w:rPr>
-              <w:fldChar w:fldCharType="end"/>
-            </w:r>
-          </w:ins>
-          <w:customXmlInsRangeStart w:id="25" w:author="Timothy Prast" w:date="2021-10-14T20:58:00Z"/>
+          <w:r>
+            <w:rPr>
+              <w:rStyle w:val="FootnoteReference"/>
+              <w:rFonts w:ascii="Calibri" w:hAnsi="Calibri" w:cs="Calibri"/>
+              <w:noProof/>
+              <w:lang w:val="en-US"/>
+            </w:rPr>
+            <w:t xml:space="preserve"> </w:t>
+          </w:r>
+          <w:r>
+            <w:rPr>
+              <w:rFonts w:ascii="Calibri" w:hAnsi="Calibri" w:cs="Calibri"/>
+              <w:noProof/>
+              <w:lang w:val="en-US"/>
+            </w:rPr>
+            <w:t>(IBM, 2021)</w:t>
+          </w:r>
+          <w:r>
+            <w:rPr>
+              <w:rFonts w:ascii="Calibri" w:hAnsi="Calibri" w:cs="Calibri"/>
+            </w:rPr>
+            <w:fldChar w:fldCharType="end"/>
+          </w:r>
         </w:sdtContent>
       </w:sdt>
-      <w:customXmlInsRangeEnd w:id="25"/>
-      <w:del w:id="26" w:author="Timothy Prast" w:date="2021-10-14T20:58:00Z">
-        <w:r>
-          <w:rPr>
-            <w:rStyle w:val="FootnoteReference"/>
-            <w:rFonts w:ascii="Calibri" w:hAnsi="Calibri" w:cs="Calibri"/>
-          </w:rPr>
-          <w:footnoteReference w:id="3"/>
-        </w:r>
-      </w:del>
       <w:r>
         <w:rPr>
           <w:rFonts w:ascii="Calibri" w:hAnsi="Calibri" w:cs="Calibri"/>
@@ -1934,14 +1853,7 @@
         <w:rPr>
           <w:rFonts w:ascii="Calibri" w:hAnsi="Calibri" w:cs="Calibri"/>
         </w:rPr>
-        <w:t xml:space="preserve">Using this logic, a </w:t>
-      </w:r>
-      <w:r>
-        <w:rPr>
-          <w:rFonts w:ascii="Calibri" w:hAnsi="Calibri" w:cs="Calibri"/>
-        </w:rPr>
-        <w:lastRenderedPageBreak/>
-        <w:t xml:space="preserve">machine can in essence </w:t>
+        <w:t xml:space="preserve">Using this logic, a machine can in essence </w:t>
       </w:r>
       <w:r>
         <w:rPr>
@@ -2122,7 +2034,7 @@
           <w:rStyle w:val="FootnoteReference"/>
           <w:rFonts w:ascii="Calibri" w:hAnsi="Calibri" w:cs="Calibri"/>
         </w:rPr>
-        <w:footnoteReference w:id="4"/>
+        <w:footnoteReference w:id="1"/>
       </w:r>
       <w:r>
         <w:rPr>
@@ -2200,6 +2112,7 @@
         <w:rPr>
           <w:rFonts w:ascii="Calibri" w:hAnsi="Calibri" w:cs="Calibri"/>
         </w:rPr>
+        <w:lastRenderedPageBreak/>
         <w:t xml:space="preserve">Automated machine learning simplifies data selection, </w:t>
       </w:r>
       <w:r>
@@ -2523,11 +2436,11 @@
       <w:pPr>
         <w:pStyle w:val="Heading2"/>
       </w:pPr>
-      <w:bookmarkStart w:id="30" w:name="_Toc84940817"/>
+      <w:bookmarkStart w:id="2" w:name="_Toc84940817"/>
       <w:r>
         <w:t>How does a Machine learn</w:t>
       </w:r>
-      <w:bookmarkEnd w:id="30"/>
+      <w:bookmarkEnd w:id="2"/>
       <w:r>
         <w:t>?</w:t>
       </w:r>
@@ -2967,19 +2880,8 @@
           <w:spacing w:val="-1"/>
           <w:shd w:val="clear" w:color="auto" w:fill="FFFFFF"/>
         </w:rPr>
-        <w:t xml:space="preserve">understand the structures and components of an image on a pixel level. Methods for semantic </w:t>
-      </w:r>
-      <w:r>
-        <w:rPr>
-          <w:rFonts w:cstheme="minorHAnsi"/>
-          <w:color w:val="292929"/>
-          <w:spacing w:val="-1"/>
-          <w:shd w:val="clear" w:color="auto" w:fill="FFFFFF"/>
-        </w:rPr>
-        <w:lastRenderedPageBreak/>
-        <w:t>segmentation try to make predictions about the structures and objects in an image.”</w:t>
-      </w:r>
-      <w:customXmlInsRangeStart w:id="31" w:author="Timothy Prast" w:date="2021-10-14T21:02:00Z"/>
+        <w:t>understand the structures and components of an image on a pixel level. Methods for semantic segmentation try to make predictions about the structures and objects in an image.”</w:t>
+      </w:r>
       <w:sdt>
         <w:sdtPr>
           <w:rPr>
@@ -2991,30 +2893,28 @@
           <w:id w:val="-1236548272"/>
           <w:citation/>
         </w:sdtPr>
+        <w:sdtEndPr/>
         <w:sdtContent>
-          <w:customXmlInsRangeEnd w:id="31"/>
-          <w:ins w:id="32" w:author="Timothy Prast" w:date="2021-10-14T21:02:00Z">
-            <w:r>
-              <w:rPr>
-                <w:rFonts w:cstheme="minorHAnsi"/>
-                <w:color w:val="292929"/>
-                <w:spacing w:val="-1"/>
-                <w:shd w:val="clear" w:color="auto" w:fill="FFFFFF"/>
-              </w:rPr>
-              <w:fldChar w:fldCharType="begin"/>
-            </w:r>
-            <w:r>
-              <w:rPr>
-                <w:rStyle w:val="FootnoteReference"/>
-                <w:rFonts w:cstheme="minorHAnsi"/>
-                <w:color w:val="292929"/>
-                <w:spacing w:val="-1"/>
-                <w:shd w:val="clear" w:color="auto" w:fill="FFFFFF"/>
-                <w:lang w:val="en-US"/>
-              </w:rPr>
-              <w:instrText xml:space="preserve"> CITATION Mar21 \l 1033 </w:instrText>
-            </w:r>
-          </w:ins>
+          <w:r>
+            <w:rPr>
+              <w:rFonts w:cstheme="minorHAnsi"/>
+              <w:color w:val="292929"/>
+              <w:spacing w:val="-1"/>
+              <w:shd w:val="clear" w:color="auto" w:fill="FFFFFF"/>
+            </w:rPr>
+            <w:fldChar w:fldCharType="begin"/>
+          </w:r>
+          <w:r>
+            <w:rPr>
+              <w:rStyle w:val="FootnoteReference"/>
+              <w:rFonts w:cstheme="minorHAnsi"/>
+              <w:color w:val="292929"/>
+              <w:spacing w:val="-1"/>
+              <w:shd w:val="clear" w:color="auto" w:fill="FFFFFF"/>
+              <w:lang w:val="en-US"/>
+            </w:rPr>
+            <w:instrText xml:space="preserve"> CITATION Mar21 \l 1033 </w:instrText>
+          </w:r>
           <w:r>
             <w:rPr>
               <w:rFonts w:cstheme="minorHAnsi"/>
@@ -3024,71 +2924,40 @@
             </w:rPr>
             <w:fldChar w:fldCharType="separate"/>
           </w:r>
-          <w:ins w:id="33" w:author="Timothy Prast" w:date="2021-10-14T21:02:00Z">
-            <w:r>
-              <w:rPr>
-                <w:rStyle w:val="FootnoteReference"/>
-                <w:rFonts w:cstheme="minorHAnsi"/>
-                <w:noProof/>
-                <w:color w:val="292929"/>
-                <w:spacing w:val="-1"/>
-                <w:shd w:val="clear" w:color="auto" w:fill="FFFFFF"/>
-                <w:lang w:val="en-US"/>
-              </w:rPr>
-              <w:t xml:space="preserve"> </w:t>
-            </w:r>
-            <w:r>
-              <w:rPr>
-                <w:rFonts w:cstheme="minorHAnsi"/>
-                <w:noProof/>
-                <w:color w:val="292929"/>
-                <w:spacing w:val="-1"/>
-                <w:shd w:val="clear" w:color="auto" w:fill="FFFFFF"/>
-                <w:lang w:val="en-US"/>
-                <w:rPrChange w:id="34" w:author="Timothy Prast" w:date="2021-10-14T21:02:00Z">
-                  <w:rPr>
-                    <w:rFonts w:eastAsia="Times New Roman"/>
-                  </w:rPr>
-                </w:rPrChange>
-              </w:rPr>
-              <w:t>(Marius, 2021)</w:t>
-            </w:r>
-            <w:r>
-              <w:rPr>
-                <w:rFonts w:cstheme="minorHAnsi"/>
-                <w:color w:val="292929"/>
-                <w:spacing w:val="-1"/>
-                <w:shd w:val="clear" w:color="auto" w:fill="FFFFFF"/>
-              </w:rPr>
-              <w:fldChar w:fldCharType="end"/>
-            </w:r>
-          </w:ins>
-          <w:customXmlInsRangeStart w:id="35" w:author="Timothy Prast" w:date="2021-10-14T21:02:00Z"/>
+          <w:r>
+            <w:rPr>
+              <w:rStyle w:val="FootnoteReference"/>
+              <w:rFonts w:cstheme="minorHAnsi"/>
+              <w:noProof/>
+              <w:color w:val="292929"/>
+              <w:spacing w:val="-1"/>
+              <w:shd w:val="clear" w:color="auto" w:fill="FFFFFF"/>
+              <w:lang w:val="en-US"/>
+            </w:rPr>
+            <w:t xml:space="preserve"> </w:t>
+          </w:r>
+          <w:r>
+            <w:rPr>
+              <w:rFonts w:cstheme="minorHAnsi"/>
+              <w:noProof/>
+              <w:color w:val="292929"/>
+              <w:spacing w:val="-1"/>
+              <w:shd w:val="clear" w:color="auto" w:fill="FFFFFF"/>
+              <w:lang w:val="en-US"/>
+            </w:rPr>
+            <w:t>(Marius, 2021)</w:t>
+          </w:r>
+          <w:r>
+            <w:rPr>
+              <w:rFonts w:cstheme="minorHAnsi"/>
+              <w:color w:val="292929"/>
+              <w:spacing w:val="-1"/>
+              <w:shd w:val="clear" w:color="auto" w:fill="FFFFFF"/>
+            </w:rPr>
+            <w:fldChar w:fldCharType="end"/>
+          </w:r>
         </w:sdtContent>
       </w:sdt>
-      <w:customXmlInsRangeEnd w:id="35"/>
-      <w:del w:id="36" w:author="Timothy Prast" w:date="2021-10-14T21:02:00Z">
-        <w:r>
-          <w:rPr>
-            <w:rStyle w:val="FootnoteReference"/>
-            <w:rFonts w:cstheme="minorHAnsi"/>
-            <w:color w:val="292929"/>
-            <w:spacing w:val="-1"/>
-            <w:shd w:val="clear" w:color="auto" w:fill="FFFFFF"/>
-          </w:rPr>
-          <w:footnoteReference w:id="5"/>
-        </w:r>
-        <w:r>
-          <w:rPr>
-            <w:rFonts w:cstheme="minorHAnsi"/>
-            <w:color w:val="292929"/>
-            <w:spacing w:val="-1"/>
-            <w:shd w:val="clear" w:color="auto" w:fill="FFFFFF"/>
-          </w:rPr>
-          <w:delText xml:space="preserve"> </w:delText>
-        </w:r>
-      </w:del>
-      <w:proofErr w:type="spellStart"/>
       <w:r>
         <w:rPr>
           <w:rFonts w:cstheme="minorHAnsi"/>
@@ -3096,9 +2965,26 @@
           <w:spacing w:val="-1"/>
           <w:shd w:val="clear" w:color="auto" w:fill="FFFFFF"/>
         </w:rPr>
+        <w:br/>
+      </w:r>
+      <w:r>
+        <w:rPr>
+          <w:rFonts w:cstheme="minorHAnsi"/>
+          <w:color w:val="292929"/>
+          <w:spacing w:val="-1"/>
+          <w:shd w:val="clear" w:color="auto" w:fill="FFFFFF"/>
+        </w:rPr>
         <w:t>A</w:t>
       </w:r>
-      <w:proofErr w:type="spellEnd"/>
+      <w:r>
+        <w:rPr>
+          <w:rFonts w:cstheme="minorHAnsi"/>
+          <w:color w:val="292929"/>
+          <w:spacing w:val="-1"/>
+          <w:shd w:val="clear" w:color="auto" w:fill="FFFFFF"/>
+        </w:rPr>
+        <w:t>n</w:t>
+      </w:r>
       <w:r>
         <w:rPr>
           <w:rFonts w:cstheme="minorHAnsi"/>
@@ -3131,6 +3017,7 @@
         <w:rPr>
           <w:noProof/>
         </w:rPr>
+        <w:lastRenderedPageBreak/>
         <w:drawing>
           <wp:inline distT="0" distB="0" distL="0" distR="0" wp14:anchorId="4B928365" wp14:editId="0C41176E">
             <wp:extent cx="5663682" cy="4528189"/>
@@ -3149,7 +3036,7 @@
                     </pic:cNvPicPr>
                   </pic:nvPicPr>
                   <pic:blipFill>
-                    <a:blip r:embed="rId12">
+                    <a:blip r:embed="rId8">
                       <a:extLst>
                         <a:ext uri="{28A0092B-C50C-407E-A947-70E740481C1C}">
                           <a14:useLocalDpi xmlns:a14="http://schemas.microsoft.com/office/drawing/2010/main" val="0"/>
@@ -3223,56 +3110,44 @@
       <w:r>
         <w:t xml:space="preserve"> on real road scenarios, 2016)</w:t>
       </w:r>
-      <w:customXmlInsRangeStart w:id="39" w:author="Timothy Prast" w:date="2021-10-14T21:02:00Z"/>
       <w:sdt>
         <w:sdtPr>
           <w:id w:val="-230704956"/>
           <w:citation/>
         </w:sdtPr>
+        <w:sdtEndPr/>
         <w:sdtContent>
-          <w:customXmlInsRangeEnd w:id="39"/>
-          <w:ins w:id="40" w:author="Timothy Prast" w:date="2021-10-14T21:02:00Z">
-            <w:r>
-              <w:fldChar w:fldCharType="begin"/>
-            </w:r>
-            <w:r>
-              <w:rPr>
-                <w:lang w:val="en-US"/>
-              </w:rPr>
-              <w:instrText xml:space="preserve"> CITATION RobND \l 1033 </w:instrText>
-            </w:r>
-          </w:ins>
+          <w:r>
+            <w:fldChar w:fldCharType="begin"/>
+          </w:r>
+          <w:r>
+            <w:rPr>
+              <w:lang w:val="en-US"/>
+            </w:rPr>
+            <w:instrText xml:space="preserve"> CITATION RobND \l 1033 </w:instrText>
+          </w:r>
           <w:r>
             <w:fldChar w:fldCharType="separate"/>
           </w:r>
-          <w:ins w:id="41" w:author="Timothy Prast" w:date="2021-10-14T21:02:00Z">
-            <w:r>
-              <w:rPr>
-                <w:noProof/>
-                <w:lang w:val="en-US"/>
-              </w:rPr>
-              <w:t xml:space="preserve"> </w:t>
-            </w:r>
-            <w:r>
-              <w:rPr>
-                <w:noProof/>
-                <w:lang w:val="en-US"/>
-                <w:rPrChange w:id="42" w:author="Timothy Prast" w:date="2021-10-14T21:02:00Z">
-                  <w:rPr>
-                    <w:rFonts w:eastAsia="Times New Roman"/>
-                  </w:rPr>
-                </w:rPrChange>
-              </w:rPr>
-              <w:t>(Arroyo, 2016)</w:t>
-            </w:r>
-            <w:r>
-              <w:fldChar w:fldCharType="end"/>
-            </w:r>
-          </w:ins>
-          <w:customXmlInsRangeStart w:id="43" w:author="Timothy Prast" w:date="2021-10-14T21:02:00Z"/>
+          <w:r>
+            <w:rPr>
+              <w:noProof/>
+              <w:lang w:val="en-US"/>
+            </w:rPr>
+            <w:t xml:space="preserve"> </w:t>
+          </w:r>
+          <w:r>
+            <w:rPr>
+              <w:noProof/>
+              <w:lang w:val="en-US"/>
+            </w:rPr>
+            <w:t>(Arroyo, 2016)</w:t>
+          </w:r>
+          <w:r>
+            <w:fldChar w:fldCharType="end"/>
+          </w:r>
         </w:sdtContent>
       </w:sdt>
-      <w:customXmlInsRangeEnd w:id="43"/>
     </w:p>
     <w:p>
       <w:r>
@@ -3365,66 +3240,46 @@
       <w:r>
         <w:t>etection technology works to identify the “instances of objects of a certain class within an image.”</w:t>
       </w:r>
-      <w:customXmlInsRangeStart w:id="44" w:author="Timothy Prast" w:date="2021-10-14T21:02:00Z"/>
       <w:sdt>
         <w:sdtPr>
           <w:id w:val="-832451838"/>
           <w:citation/>
         </w:sdtPr>
+        <w:sdtEndPr/>
         <w:sdtContent>
-          <w:customXmlInsRangeEnd w:id="44"/>
-          <w:ins w:id="45" w:author="Timothy Prast" w:date="2021-10-14T21:02:00Z">
-            <w:r>
-              <w:fldChar w:fldCharType="begin"/>
-            </w:r>
-            <w:r>
-              <w:rPr>
-                <w:rStyle w:val="FootnoteReference"/>
-                <w:lang w:val="en-US"/>
-              </w:rPr>
-              <w:instrText xml:space="preserve"> CITATION Mar21 \l 1033 </w:instrText>
-            </w:r>
-          </w:ins>
+          <w:r>
+            <w:fldChar w:fldCharType="begin"/>
+          </w:r>
+          <w:r>
+            <w:rPr>
+              <w:rStyle w:val="FootnoteReference"/>
+              <w:lang w:val="en-US"/>
+            </w:rPr>
+            <w:instrText xml:space="preserve"> CITATION Mar21 \l 1033 </w:instrText>
+          </w:r>
           <w:r>
             <w:fldChar w:fldCharType="separate"/>
           </w:r>
-          <w:ins w:id="46" w:author="Timothy Prast" w:date="2021-10-14T21:02:00Z">
-            <w:r>
-              <w:rPr>
-                <w:rStyle w:val="FootnoteReference"/>
-                <w:noProof/>
-                <w:lang w:val="en-US"/>
-              </w:rPr>
-              <w:t xml:space="preserve"> </w:t>
-            </w:r>
-            <w:r>
-              <w:rPr>
-                <w:noProof/>
-                <w:lang w:val="en-US"/>
-                <w:rPrChange w:id="47" w:author="Timothy Prast" w:date="2021-10-14T21:02:00Z">
-                  <w:rPr>
-                    <w:rFonts w:eastAsia="Times New Roman"/>
-                  </w:rPr>
-                </w:rPrChange>
-              </w:rPr>
-              <w:t>(Marius, 2021)</w:t>
-            </w:r>
-            <w:r>
-              <w:fldChar w:fldCharType="end"/>
-            </w:r>
-          </w:ins>
-          <w:customXmlInsRangeStart w:id="48" w:author="Timothy Prast" w:date="2021-10-14T21:02:00Z"/>
+          <w:r>
+            <w:rPr>
+              <w:rStyle w:val="FootnoteReference"/>
+              <w:noProof/>
+              <w:lang w:val="en-US"/>
+            </w:rPr>
+            <w:t xml:space="preserve"> </w:t>
+          </w:r>
+          <w:r>
+            <w:rPr>
+              <w:noProof/>
+              <w:lang w:val="en-US"/>
+            </w:rPr>
+            <w:t>(Marius, 2021)</w:t>
+          </w:r>
+          <w:r>
+            <w:fldChar w:fldCharType="end"/>
+          </w:r>
         </w:sdtContent>
       </w:sdt>
-      <w:customXmlInsRangeEnd w:id="48"/>
-      <w:del w:id="49" w:author="Timothy Prast" w:date="2021-10-14T21:02:00Z">
-        <w:r>
-          <w:rPr>
-            <w:rStyle w:val="FootnoteReference"/>
-          </w:rPr>
-          <w:footnoteReference w:id="6"/>
-        </w:r>
-      </w:del>
       <w:r>
         <w:t xml:space="preserve">. In this sense, </w:t>
       </w:r>
@@ -3458,7 +3313,6 @@
         <w:rPr>
           <w:highlight w:val="yellow"/>
         </w:rPr>
-        <w:lastRenderedPageBreak/>
         <w:t>See also this document</w:t>
       </w:r>
       <w:r>
@@ -3611,66 +3465,46 @@
       <w:r>
         <w:t>) try to deduct some meaning from our language and perform calculations based on our language and its components. Algorithms based on NLP can be found in various applications and industries. Just to name a few applications which you might encounter every day such as translators, social media monitoring, chatbots, spam filters, grammar check in Microsoft word or messengers and virtual assistants.”</w:t>
       </w:r>
-      <w:customXmlInsRangeStart w:id="52" w:author="Timothy Prast" w:date="2021-10-14T21:03:00Z"/>
       <w:sdt>
         <w:sdtPr>
           <w:id w:val="-1398971940"/>
           <w:citation/>
         </w:sdtPr>
+        <w:sdtEndPr/>
         <w:sdtContent>
-          <w:customXmlInsRangeEnd w:id="52"/>
-          <w:ins w:id="53" w:author="Timothy Prast" w:date="2021-10-14T21:03:00Z">
-            <w:r>
-              <w:fldChar w:fldCharType="begin"/>
-            </w:r>
-            <w:r>
-              <w:rPr>
-                <w:rStyle w:val="FootnoteReference"/>
-                <w:lang w:val="en-US"/>
-              </w:rPr>
-              <w:instrText xml:space="preserve"> CITATION Mar21 \l 1033 </w:instrText>
-            </w:r>
-          </w:ins>
+          <w:r>
+            <w:fldChar w:fldCharType="begin"/>
+          </w:r>
+          <w:r>
+            <w:rPr>
+              <w:rStyle w:val="FootnoteReference"/>
+              <w:lang w:val="en-US"/>
+            </w:rPr>
+            <w:instrText xml:space="preserve"> CITATION Mar21 \l 1033 </w:instrText>
+          </w:r>
           <w:r>
             <w:fldChar w:fldCharType="separate"/>
           </w:r>
-          <w:ins w:id="54" w:author="Timothy Prast" w:date="2021-10-14T21:03:00Z">
-            <w:r>
-              <w:rPr>
-                <w:rStyle w:val="FootnoteReference"/>
-                <w:noProof/>
-                <w:lang w:val="en-US"/>
-              </w:rPr>
-              <w:t xml:space="preserve"> </w:t>
-            </w:r>
-            <w:r>
-              <w:rPr>
-                <w:noProof/>
-                <w:lang w:val="en-US"/>
-                <w:rPrChange w:id="55" w:author="Timothy Prast" w:date="2021-10-14T21:03:00Z">
-                  <w:rPr>
-                    <w:rFonts w:eastAsia="Times New Roman"/>
-                  </w:rPr>
-                </w:rPrChange>
-              </w:rPr>
-              <w:t>(Marius, 2021)</w:t>
-            </w:r>
-            <w:r>
-              <w:fldChar w:fldCharType="end"/>
-            </w:r>
-          </w:ins>
-          <w:customXmlInsRangeStart w:id="56" w:author="Timothy Prast" w:date="2021-10-14T21:03:00Z"/>
+          <w:r>
+            <w:rPr>
+              <w:rStyle w:val="FootnoteReference"/>
+              <w:noProof/>
+              <w:lang w:val="en-US"/>
+            </w:rPr>
+            <w:t xml:space="preserve"> </w:t>
+          </w:r>
+          <w:r>
+            <w:rPr>
+              <w:noProof/>
+              <w:lang w:val="en-US"/>
+            </w:rPr>
+            <w:t>(Marius, 2021)</w:t>
+          </w:r>
+          <w:r>
+            <w:fldChar w:fldCharType="end"/>
+          </w:r>
         </w:sdtContent>
       </w:sdt>
-      <w:customXmlInsRangeEnd w:id="56"/>
-      <w:del w:id="57" w:author="Timothy Prast" w:date="2021-10-14T21:03:00Z">
-        <w:r>
-          <w:rPr>
-            <w:rStyle w:val="FootnoteReference"/>
-          </w:rPr>
-          <w:footnoteReference w:id="7"/>
-        </w:r>
-      </w:del>
     </w:p>
     <w:p>
       <w:pPr>
@@ -3687,6 +3521,7 @@
         <w:rPr>
           <w:rFonts w:ascii="Calibri" w:hAnsi="Calibri" w:cs="Calibri"/>
         </w:rPr>
+        <w:lastRenderedPageBreak/>
         <w:t xml:space="preserve">Deep </w:t>
       </w:r>
       <w:r>
@@ -3821,14 +3656,12 @@
         </w:rPr>
         <w:t xml:space="preserve"> from another by analysing their appearance and voice. </w:t>
       </w:r>
-      <w:proofErr w:type="gramStart"/>
-      <w:r>
-        <w:rPr>
-          <w:rFonts w:ascii="Calibri" w:hAnsi="Calibri" w:cs="Calibri"/>
-        </w:rPr>
-        <w:t>Consequently</w:t>
-      </w:r>
-      <w:proofErr w:type="gramEnd"/>
+      <w:r>
+        <w:rPr>
+          <w:rFonts w:ascii="Calibri" w:hAnsi="Calibri" w:cs="Calibri"/>
+        </w:rPr>
+        <w:t>Consequently,</w:t>
+      </w:r>
       <w:r>
         <w:rPr>
           <w:rFonts w:ascii="Calibri" w:hAnsi="Calibri" w:cs="Calibri"/>
@@ -3846,11 +3679,11 @@
       <w:pPr>
         <w:pStyle w:val="Heading2"/>
       </w:pPr>
-      <w:bookmarkStart w:id="60" w:name="_Toc84940818"/>
+      <w:bookmarkStart w:id="3" w:name="_Toc84940818"/>
       <w:r>
         <w:t>Machine Learning in Our Daily Lives</w:t>
       </w:r>
-      <w:bookmarkEnd w:id="60"/>
+      <w:bookmarkEnd w:id="3"/>
     </w:p>
     <w:p>
       <w:pPr>
@@ -4425,7 +4258,6 @@
         <w:rPr>
           <w:rFonts w:ascii="Calibri" w:hAnsi="Calibri" w:cs="Calibri"/>
         </w:rPr>
-        <w:lastRenderedPageBreak/>
         <w:t>The number of employment opportunities for people who are expects in the field of machine learning are sure to increase, a</w:t>
       </w:r>
       <w:r>
@@ -4631,11 +4463,11 @@
       <w:pPr>
         <w:pStyle w:val="Heading2"/>
       </w:pPr>
-      <w:bookmarkStart w:id="61" w:name="_Toc84940819"/>
+      <w:bookmarkStart w:id="4" w:name="_Toc84940819"/>
       <w:r>
         <w:t>Our Relationship with Machine Learning</w:t>
       </w:r>
-      <w:bookmarkEnd w:id="61"/>
+      <w:bookmarkEnd w:id="4"/>
     </w:p>
     <w:p>
       <w:pPr>
@@ -4946,7 +4778,14 @@
         <w:rPr>
           <w:rFonts w:ascii="Calibri" w:hAnsi="Calibri" w:cs="Calibri"/>
         </w:rPr>
-        <w:t xml:space="preserve">reducing the need for </w:t>
+        <w:t xml:space="preserve">reducing the </w:t>
+      </w:r>
+      <w:r>
+        <w:rPr>
+          <w:rFonts w:ascii="Calibri" w:hAnsi="Calibri" w:cs="Calibri"/>
+        </w:rPr>
+        <w:lastRenderedPageBreak/>
+        <w:t xml:space="preserve">need for </w:t>
       </w:r>
       <w:r>
         <w:rPr>
@@ -5553,40 +5392,14 @@
     <w:p/>
     <w:p/>
     <w:p>
-      <w:ins w:id="62" w:author="Timothy Prast" w:date="2021-10-14T21:03:00Z">
-        <w:r>
-          <w:rPr>
-            <w:highlight w:val="yellow"/>
-            <w:rPrChange w:id="63" w:author="Timothy Prast" w:date="2021-10-14T21:03:00Z">
-              <w:rPr/>
-            </w:rPrChange>
-          </w:rPr>
-          <w:t xml:space="preserve">References below are the ones cited </w:t>
-        </w:r>
-        <w:r>
-          <w:rPr>
-            <w:highlight w:val="yellow"/>
-            <w:rPrChange w:id="64" w:author="Timothy Prast" w:date="2021-10-14T21:04:00Z">
-              <w:rPr/>
-            </w:rPrChange>
-          </w:rPr>
-          <w:t>in text</w:t>
-        </w:r>
-      </w:ins>
-      <w:ins w:id="65" w:author="Timothy Prast" w:date="2021-10-14T21:04:00Z">
-        <w:r>
-          <w:rPr>
-            <w:highlight w:val="yellow"/>
-            <w:rPrChange w:id="66" w:author="Timothy Prast" w:date="2021-10-14T21:04:00Z">
-              <w:rPr/>
-            </w:rPrChange>
-          </w:rPr>
-          <w:t xml:space="preserve"> – footnotes to be deleted</w:t>
-        </w:r>
-      </w:ins>
+      <w:r>
+        <w:rPr>
+          <w:highlight w:val="yellow"/>
+        </w:rPr>
+        <w:t>References below are the ones cited in text – footnotes to be deleted</w:t>
+      </w:r>
     </w:p>
-    <w:customXmlInsRangeStart w:id="67" w:author="Timothy Prast" w:date="2021-10-14T20:56:00Z"/>
-    <w:bookmarkStart w:id="68" w:name="_Toc85115302" w:displacedByCustomXml="next"/>
+    <w:bookmarkStart w:id="5" w:name="_Toc85115302" w:displacedByCustomXml="next"/>
     <w:sdt>
       <w:sdtPr>
         <w:rPr>
@@ -5601,361 +5414,315 @@
           <w:docPartUnique/>
         </w:docPartObj>
       </w:sdtPr>
+      <w:sdtEndPr/>
       <w:sdtContent>
-        <w:customXmlInsRangeEnd w:id="67"/>
         <w:p>
           <w:pPr>
             <w:pStyle w:val="Heading1"/>
-            <w:rPr>
-              <w:ins w:id="69" w:author="Timothy Prast" w:date="2021-10-14T20:56:00Z"/>
-            </w:rPr>
           </w:pPr>
-          <w:ins w:id="70" w:author="Timothy Prast" w:date="2021-10-14T20:56:00Z">
-            <w:r>
-              <w:t>References</w:t>
-            </w:r>
-            <w:bookmarkEnd w:id="68"/>
-          </w:ins>
+          <w:r>
+            <w:t>References</w:t>
+          </w:r>
+          <w:bookmarkEnd w:id="5"/>
         </w:p>
-        <w:customXmlInsRangeStart w:id="71" w:author="Timothy Prast" w:date="2021-10-14T20:56:00Z"/>
         <w:sdt>
           <w:sdtPr>
             <w:id w:val="-573587230"/>
             <w:bibliography/>
           </w:sdtPr>
+          <w:sdtEndPr/>
           <w:sdtContent>
-            <w:customXmlInsRangeEnd w:id="71"/>
             <w:p>
               <w:pPr>
                 <w:pStyle w:val="Bibliography"/>
                 <w:rPr>
-                  <w:ins w:id="72" w:author="Timothy Prast" w:date="2021-10-14T20:56:00Z"/>
                   <w:noProof/>
                   <w:sz w:val="24"/>
                   <w:szCs w:val="24"/>
                 </w:rPr>
               </w:pPr>
-              <w:ins w:id="73" w:author="Timothy Prast" w:date="2021-10-14T20:56:00Z">
-                <w:r>
-                  <w:fldChar w:fldCharType="begin"/>
-                </w:r>
-                <w:r>
-                  <w:instrText xml:space="preserve"> BIBLIOGRAPHY </w:instrText>
-                </w:r>
-                <w:r>
-                  <w:fldChar w:fldCharType="separate"/>
-                </w:r>
-                <w:r>
-                  <w:rPr>
-                    <w:noProof/>
-                  </w:rPr>
-                  <w:t xml:space="preserve">Arroyo, R., 2016. </w:t>
-                </w:r>
-                <w:r>
-                  <w:rPr>
-                    <w:i/>
-                    <w:iCs/>
-                    <w:noProof/>
-                  </w:rPr>
-                  <w:t xml:space="preserve">Research Gate. </w:t>
-                </w:r>
-                <w:r>
-                  <w:rPr>
-                    <w:noProof/>
-                  </w:rPr>
-                  <w:t xml:space="preserve">[Online] </w:t>
-                </w:r>
-                <w:r>
-                  <w:rPr>
-                    <w:noProof/>
-                  </w:rPr>
-                  <w:br/>
-                  <w:t xml:space="preserve">Available at: </w:t>
-                </w:r>
-                <w:r>
-                  <w:rPr>
-                    <w:noProof/>
-                    <w:u w:val="single"/>
-                  </w:rPr>
-                  <w:t>https://www.researchgate.net/profile/Roberto-Arroyo-4/publication/304789242/figure/fig2/AS:380415174037504@1467709453041/Example-cases-of-pixel-wise-segmentation-performed-by-SegNet-on-real-road-scenarios.png</w:t>
-                </w:r>
-                <w:r>
-                  <w:rPr>
-                    <w:noProof/>
-                  </w:rPr>
-                  <w:br/>
-                  <w:t>[Accessed 12 October 2021].</w:t>
-                </w:r>
-              </w:ins>
+              <w:r>
+                <w:fldChar w:fldCharType="begin"/>
+              </w:r>
+              <w:r>
+                <w:instrText xml:space="preserve"> BIBLIOGRAPHY </w:instrText>
+              </w:r>
+              <w:r>
+                <w:fldChar w:fldCharType="separate"/>
+              </w:r>
+              <w:r>
+                <w:rPr>
+                  <w:noProof/>
+                </w:rPr>
+                <w:t xml:space="preserve">Arroyo, R., 2016. </w:t>
+              </w:r>
+              <w:r>
+                <w:rPr>
+                  <w:i/>
+                  <w:iCs/>
+                  <w:noProof/>
+                </w:rPr>
+                <w:t xml:space="preserve">Research Gate. </w:t>
+              </w:r>
+              <w:r>
+                <w:rPr>
+                  <w:noProof/>
+                </w:rPr>
+                <w:t xml:space="preserve">[Online] </w:t>
+              </w:r>
+              <w:r>
+                <w:rPr>
+                  <w:noProof/>
+                </w:rPr>
+                <w:br/>
+                <w:t xml:space="preserve">Available at: </w:t>
+              </w:r>
+              <w:r>
+                <w:rPr>
+                  <w:noProof/>
+                  <w:u w:val="single"/>
+                </w:rPr>
+                <w:t>https://www.researchgate.net/profile/Roberto-Arroyo-4/publication/304789242/figure/fig2/AS:380415174037504@1467709453041/Example-cases-of-pixel-wise-segmentation-performed-by-SegNet-on-real-road-scenarios.png</w:t>
+              </w:r>
+              <w:r>
+                <w:rPr>
+                  <w:noProof/>
+                </w:rPr>
+                <w:br/>
+                <w:t>[Accessed 12 October 2021].</w:t>
+              </w:r>
             </w:p>
             <w:p>
               <w:pPr>
                 <w:pStyle w:val="Bibliography"/>
                 <w:rPr>
-                  <w:ins w:id="74" w:author="Timothy Prast" w:date="2021-10-14T20:56:00Z"/>
                   <w:noProof/>
                 </w:rPr>
               </w:pPr>
-              <w:ins w:id="75" w:author="Timothy Prast" w:date="2021-10-14T20:56:00Z">
-                <w:r>
-                  <w:rPr>
-                    <w:noProof/>
-                  </w:rPr>
-                  <w:t xml:space="preserve">IBM, 2021. </w:t>
-                </w:r>
-                <w:r>
-                  <w:rPr>
-                    <w:i/>
-                    <w:iCs/>
-                    <w:noProof/>
-                  </w:rPr>
-                  <w:t xml:space="preserve">Ibm.com. </w:t>
-                </w:r>
-                <w:r>
-                  <w:rPr>
-                    <w:noProof/>
-                  </w:rPr>
-                  <w:t xml:space="preserve">[Online] </w:t>
-                </w:r>
-                <w:r>
-                  <w:rPr>
-                    <w:noProof/>
-                  </w:rPr>
-                  <w:br/>
-                  <w:t xml:space="preserve">Available at: </w:t>
-                </w:r>
-                <w:r>
-                  <w:rPr>
-                    <w:noProof/>
-                    <w:u w:val="single"/>
-                  </w:rPr>
-                  <w:t>https://www.ibm.com/cloud/learn/machine-learning</w:t>
-                </w:r>
-                <w:r>
-                  <w:rPr>
-                    <w:noProof/>
-                  </w:rPr>
-                  <w:br/>
-                  <w:t>[Accessed 12 October 2021].</w:t>
-                </w:r>
-              </w:ins>
+              <w:r>
+                <w:rPr>
+                  <w:noProof/>
+                </w:rPr>
+                <w:t xml:space="preserve">IBM, 2021. </w:t>
+              </w:r>
+              <w:r>
+                <w:rPr>
+                  <w:i/>
+                  <w:iCs/>
+                  <w:noProof/>
+                </w:rPr>
+                <w:t xml:space="preserve">Ibm.com. </w:t>
+              </w:r>
+              <w:r>
+                <w:rPr>
+                  <w:noProof/>
+                </w:rPr>
+                <w:t xml:space="preserve">[Online] </w:t>
+              </w:r>
+              <w:r>
+                <w:rPr>
+                  <w:noProof/>
+                </w:rPr>
+                <w:br/>
+                <w:t xml:space="preserve">Available at: </w:t>
+              </w:r>
+              <w:r>
+                <w:rPr>
+                  <w:noProof/>
+                  <w:u w:val="single"/>
+                </w:rPr>
+                <w:t>https://www.ibm.com/cloud/learn/machine-learning</w:t>
+              </w:r>
+              <w:r>
+                <w:rPr>
+                  <w:noProof/>
+                </w:rPr>
+                <w:br/>
+                <w:t>[Accessed 12 October 2021].</w:t>
+              </w:r>
             </w:p>
             <w:p>
               <w:pPr>
                 <w:pStyle w:val="Bibliography"/>
                 <w:rPr>
-                  <w:ins w:id="76" w:author="Timothy Prast" w:date="2021-10-14T20:56:00Z"/>
                   <w:noProof/>
                 </w:rPr>
               </w:pPr>
-              <w:ins w:id="77" w:author="Timothy Prast" w:date="2021-10-14T20:56:00Z">
-                <w:r>
-                  <w:rPr>
-                    <w:noProof/>
-                  </w:rPr>
-                  <w:t xml:space="preserve">IBM, 2021. </w:t>
-                </w:r>
-                <w:r>
-                  <w:rPr>
-                    <w:i/>
-                    <w:iCs/>
-                    <w:noProof/>
-                  </w:rPr>
-                  <w:t xml:space="preserve">Ibm.com. </w:t>
-                </w:r>
-                <w:r>
-                  <w:rPr>
-                    <w:noProof/>
-                  </w:rPr>
-                  <w:t xml:space="preserve">[Online] </w:t>
-                </w:r>
-                <w:r>
-                  <w:rPr>
-                    <w:noProof/>
-                  </w:rPr>
-                  <w:br/>
-                  <w:t xml:space="preserve">Available at: </w:t>
-                </w:r>
-                <w:r>
-                  <w:rPr>
-                    <w:noProof/>
-                    <w:u w:val="single"/>
-                  </w:rPr>
-                  <w:t>https://www.ibm.com/au-en/cloud/learn/neural-networks</w:t>
-                </w:r>
-                <w:r>
-                  <w:rPr>
-                    <w:noProof/>
-                  </w:rPr>
-                  <w:br/>
-                  <w:t>[Accessed 12 October 2021].</w:t>
-                </w:r>
-              </w:ins>
+              <w:r>
+                <w:rPr>
+                  <w:noProof/>
+                </w:rPr>
+                <w:lastRenderedPageBreak/>
+                <w:t xml:space="preserve">IBM, 2021. </w:t>
+              </w:r>
+              <w:r>
+                <w:rPr>
+                  <w:i/>
+                  <w:iCs/>
+                  <w:noProof/>
+                </w:rPr>
+                <w:t xml:space="preserve">Ibm.com. </w:t>
+              </w:r>
+              <w:r>
+                <w:rPr>
+                  <w:noProof/>
+                </w:rPr>
+                <w:t xml:space="preserve">[Online] </w:t>
+              </w:r>
+              <w:r>
+                <w:rPr>
+                  <w:noProof/>
+                </w:rPr>
+                <w:br/>
+                <w:t xml:space="preserve">Available at: </w:t>
+              </w:r>
+              <w:r>
+                <w:rPr>
+                  <w:noProof/>
+                  <w:u w:val="single"/>
+                </w:rPr>
+                <w:t>https://www.ibm.com/au-en/cloud/learn/neural-networks</w:t>
+              </w:r>
+              <w:r>
+                <w:rPr>
+                  <w:noProof/>
+                </w:rPr>
+                <w:br/>
+                <w:t>[Accessed 12 October 2021].</w:t>
+              </w:r>
             </w:p>
             <w:p>
               <w:pPr>
                 <w:pStyle w:val="Bibliography"/>
                 <w:rPr>
-                  <w:ins w:id="78" w:author="Timothy Prast" w:date="2021-10-14T20:56:00Z"/>
                   <w:noProof/>
                 </w:rPr>
               </w:pPr>
-              <w:ins w:id="79" w:author="Timothy Prast" w:date="2021-10-14T20:56:00Z">
-                <w:r>
-                  <w:rPr>
-                    <w:noProof/>
-                  </w:rPr>
-                  <w:t xml:space="preserve">IOSR-JCE, 2021. A Critical Conceptual Analysis of Definitions of Aritifical Intelligence as Applicable to Computer Engineering. </w:t>
-                </w:r>
-                <w:r>
-                  <w:rPr>
-                    <w:i/>
-                    <w:iCs/>
-                    <w:noProof/>
-                  </w:rPr>
-                  <w:t xml:space="preserve">IOSR Journal of Computer Engineering, </w:t>
-                </w:r>
-                <w:r>
-                  <w:rPr>
-                    <w:noProof/>
-                  </w:rPr>
-                  <w:t>16(2), p. 13.</w:t>
-                </w:r>
-              </w:ins>
+              <w:r>
+                <w:rPr>
+                  <w:noProof/>
+                </w:rPr>
+                <w:t xml:space="preserve">IOSR-JCE, 2021. A Critical Conceptual Analysis of Definitions of Aritifical Intelligence as Applicable to Computer Engineering. </w:t>
+              </w:r>
+              <w:r>
+                <w:rPr>
+                  <w:i/>
+                  <w:iCs/>
+                  <w:noProof/>
+                </w:rPr>
+                <w:t xml:space="preserve">IOSR Journal of Computer Engineering, </w:t>
+              </w:r>
+              <w:r>
+                <w:rPr>
+                  <w:noProof/>
+                </w:rPr>
+                <w:t>16(2), p. 13.</w:t>
+              </w:r>
             </w:p>
             <w:p>
               <w:pPr>
                 <w:pStyle w:val="Bibliography"/>
                 <w:rPr>
-                  <w:ins w:id="80" w:author="Timothy Prast" w:date="2021-10-14T20:56:00Z"/>
                   <w:noProof/>
                 </w:rPr>
               </w:pPr>
-              <w:ins w:id="81" w:author="Timothy Prast" w:date="2021-10-14T20:56:00Z">
-                <w:r>
-                  <w:rPr>
-                    <w:noProof/>
-                  </w:rPr>
-                  <w:t xml:space="preserve">J, N., H, C. &amp; M, B., 2019. Machine Learning: Applications of Artifical Intelligence to Imaging and Diagnosis. </w:t>
-                </w:r>
-                <w:r>
-                  <w:rPr>
-                    <w:i/>
-                    <w:iCs/>
-                    <w:noProof/>
-                  </w:rPr>
-                  <w:t xml:space="preserve">Biophysical Reviews, </w:t>
-                </w:r>
-                <w:r>
-                  <w:rPr>
-                    <w:noProof/>
-                  </w:rPr>
-                  <w:t>11(1), pp. 111-118.</w:t>
-                </w:r>
-              </w:ins>
+              <w:r>
+                <w:rPr>
+                  <w:noProof/>
+                </w:rPr>
+                <w:t xml:space="preserve">J, N., H, C. &amp; M, B., 2019. Machine Learning: Applications of Artifical Intelligence to Imaging and Diagnosis. </w:t>
+              </w:r>
+              <w:r>
+                <w:rPr>
+                  <w:i/>
+                  <w:iCs/>
+                  <w:noProof/>
+                </w:rPr>
+                <w:t xml:space="preserve">Biophysical Reviews, </w:t>
+              </w:r>
+              <w:r>
+                <w:rPr>
+                  <w:noProof/>
+                </w:rPr>
+                <w:t>11(1), pp. 111-118.</w:t>
+              </w:r>
             </w:p>
             <w:p>
               <w:pPr>
                 <w:pStyle w:val="Bibliography"/>
                 <w:rPr>
-                  <w:ins w:id="82" w:author="Timothy Prast" w:date="2021-10-14T20:56:00Z"/>
                   <w:noProof/>
                 </w:rPr>
               </w:pPr>
-              <w:ins w:id="83" w:author="Timothy Prast" w:date="2021-10-14T20:56:00Z">
-                <w:r>
-                  <w:rPr>
-                    <w:noProof/>
-                  </w:rPr>
-                  <w:t xml:space="preserve">Marius, H., 2021. </w:t>
-                </w:r>
-                <w:r>
-                  <w:rPr>
-                    <w:i/>
-                    <w:iCs/>
-                    <w:noProof/>
-                  </w:rPr>
-                  <w:t xml:space="preserve">Toward Data Science. </w:t>
-                </w:r>
-                <w:r>
-                  <w:rPr>
-                    <w:noProof/>
-                  </w:rPr>
-                  <w:t xml:space="preserve">[Online] </w:t>
-                </w:r>
-                <w:r>
-                  <w:rPr>
-                    <w:noProof/>
-                  </w:rPr>
-                  <w:br/>
-                  <w:t xml:space="preserve">Available at: </w:t>
-                </w:r>
-                <w:r>
-                  <w:rPr>
-                    <w:noProof/>
-                    <w:u w:val="single"/>
-                  </w:rPr>
-                  <w:t>https://towardsdatascience.com/overview-state-of-the-art-machine-learning-algorithms-per-discipline-per-task-c1a16a66b8bb</w:t>
-                </w:r>
-                <w:r>
-                  <w:rPr>
-                    <w:noProof/>
-                  </w:rPr>
-                  <w:br/>
-                  <w:t>[Accessed 12 October 2021].</w:t>
-                </w:r>
-              </w:ins>
+              <w:r>
+                <w:rPr>
+                  <w:noProof/>
+                </w:rPr>
+                <w:t xml:space="preserve">Marius, H., 2021. </w:t>
+              </w:r>
+              <w:r>
+                <w:rPr>
+                  <w:i/>
+                  <w:iCs/>
+                  <w:noProof/>
+                </w:rPr>
+                <w:t xml:space="preserve">Toward Data Science. </w:t>
+              </w:r>
+              <w:r>
+                <w:rPr>
+                  <w:noProof/>
+                </w:rPr>
+                <w:t xml:space="preserve">[Online] </w:t>
+              </w:r>
+              <w:r>
+                <w:rPr>
+                  <w:noProof/>
+                </w:rPr>
+                <w:br/>
+                <w:t xml:space="preserve">Available at: </w:t>
+              </w:r>
+              <w:r>
+                <w:rPr>
+                  <w:noProof/>
+                  <w:u w:val="single"/>
+                </w:rPr>
+                <w:t>https://towardsdatascience.com/overview-state-of-the-art-machine-learning-algorithms-per-discipline-per-task-c1a16a66b8bb</w:t>
+              </w:r>
+              <w:r>
+                <w:rPr>
+                  <w:noProof/>
+                </w:rPr>
+                <w:br/>
+                <w:t>[Accessed 12 October 2021].</w:t>
+              </w:r>
             </w:p>
             <w:p>
-              <w:pPr>
+              <w:r>
                 <w:rPr>
-                  <w:ins w:id="84" w:author="Timothy Prast" w:date="2021-10-14T20:56:00Z"/>
+                  <w:b/>
+                  <w:bCs/>
+                  <w:noProof/>
                 </w:rPr>
-              </w:pPr>
-              <w:ins w:id="85" w:author="Timothy Prast" w:date="2021-10-14T20:56:00Z">
-                <w:r>
-                  <w:rPr>
-                    <w:b/>
-                    <w:bCs/>
-                    <w:noProof/>
-                  </w:rPr>
-                  <w:fldChar w:fldCharType="end"/>
-                </w:r>
-              </w:ins>
+                <w:fldChar w:fldCharType="end"/>
+              </w:r>
             </w:p>
-            <w:customXmlInsRangeStart w:id="86" w:author="Timothy Prast" w:date="2021-10-14T20:56:00Z"/>
           </w:sdtContent>
         </w:sdt>
-        <w:customXmlInsRangeEnd w:id="86"/>
-        <w:customXmlInsRangeStart w:id="87" w:author="Timothy Prast" w:date="2021-10-14T20:56:00Z"/>
       </w:sdtContent>
     </w:sdt>
-    <w:customXmlInsRangeEnd w:id="87"/>
     <w:p/>
-    <w:p>
-      <w:pPr>
-        <w:rPr>
-          <w:ins w:id="88" w:author="Timothy Prast" w:date="2021-10-14T20:56:00Z"/>
-        </w:rPr>
-      </w:pPr>
-    </w:p>
-    <w:p>
-      <w:pPr>
-        <w:rPr>
-          <w:ins w:id="89" w:author="Timothy Prast" w:date="2021-10-14T20:56:00Z"/>
-        </w:rPr>
-      </w:pPr>
-    </w:p>
+    <w:p/>
+    <w:p/>
     <w:p/>
     <w:p>
       <w:pPr>
         <w:pStyle w:val="Heading2"/>
       </w:pPr>
-      <w:bookmarkStart w:id="90" w:name="_Toc84940820"/>
+      <w:bookmarkStart w:id="6" w:name="_Toc84940820"/>
       <w:r>
         <w:t>References</w:t>
       </w:r>
-      <w:bookmarkEnd w:id="90"/>
+      <w:bookmarkEnd w:id="6"/>
       <w:r>
         <w:t xml:space="preserve"> </w:t>
       </w:r>
@@ -6408,113 +6175,6 @@
 </w:document>
 </file>
 
-<file path=word/comments.xml><?xml version="1.0" encoding="utf-8"?>
-<w:comments xmlns:wpc="http://schemas.microsoft.com/office/word/2010/wordprocessingCanvas" xmlns:cx="http://schemas.microsoft.com/office/drawing/2014/chartex" xmlns:cx1="http://schemas.microsoft.com/office/drawing/2015/9/8/chartex" xmlns:cx2="http://schemas.microsoft.com/office/drawing/2015/10/21/chartex" xmlns:cx3="http://schemas.microsoft.com/office/drawing/2016/5/9/chartex" xmlns:cx4="http://schemas.microsoft.com/office/drawing/2016/5/10/chartex" xmlns:cx5="http://schemas.microsoft.com/office/drawing/2016/5/11/chartex" xmlns:cx6="http://schemas.microsoft.com/office/drawing/2016/5/12/chartex" xmlns:cx7="http://schemas.microsoft.com/office/drawing/2016/5/13/chartex" xmlns:cx8="http://schemas.microsoft.com/office/drawing/2016/5/14/chartex" xmlns:mc="http://schemas.openxmlformats.org/markup-compatibility/2006" xmlns:aink="http://schemas.microsoft.com/office/drawing/2016/ink" xmlns:am3d="http://schemas.microsoft.com/office/drawing/2017/model3d" xmlns:o="urn:schemas-microsoft-com:office:office" xmlns:r="http://schemas.openxmlformats.org/officeDocument/2006/relationships" xmlns:m="http://schemas.openxmlformats.org/officeDocument/2006/math" xmlns:v="urn:schemas-microsoft-com:vml" xmlns:wp14="http://schemas.microsoft.com/office/word/2010/wordprocessingDrawing" xmlns:wp="http://schemas.openxmlformats.org/drawingml/2006/wordprocessingDrawing" xmlns:w10="urn:schemas-microsoft-com:office:word" xmlns:w="http://schemas.openxmlformats.org/wordprocessingml/2006/main" xmlns:w14="http://schemas.microsoft.com/office/word/2010/wordml" xmlns:w15="http://schemas.microsoft.com/office/word/2012/wordml" xmlns:w16cex="http://schemas.microsoft.com/office/word/2018/wordml/cex" xmlns:w16cid="http://schemas.microsoft.com/office/word/2016/wordml/cid" xmlns:w16="http://schemas.microsoft.com/office/word/2018/wordml" xmlns:w16sdtdh="http://schemas.microsoft.com/office/word/2020/wordml/sdtdatahash" xmlns:w16se="http://schemas.microsoft.com/office/word/2015/wordml/symex" xmlns:wpg="http://schemas.microsoft.com/office/word/2010/wordprocessingGroup" xmlns:wpi="http://schemas.microsoft.com/office/word/2010/wordprocessingInk" xmlns:wne="http://schemas.microsoft.com/office/word/2006/wordml" xmlns:wps="http://schemas.microsoft.com/office/word/2010/wordprocessingShape" mc:Ignorable="w14 w15 w16se w16cid w16 w16cex w16sdtdh wp14">
-  <w:comment w:id="1" w:author="Hugo Hughes" w:date="2021-10-14T20:46:00Z" w:initials="HH">
-    <w:p>
-      <w:pPr>
-        <w:pStyle w:val="CommentText"/>
-      </w:pPr>
-      <w:r>
-        <w:rPr>
-          <w:rStyle w:val="CommentReference"/>
-        </w:rPr>
-        <w:annotationRef/>
-      </w:r>
-      <w:r>
-        <w:t>Introduction should lead with original content (moved 3</w:t>
-      </w:r>
-      <w:r>
-        <w:rPr>
-          <w:vertAlign w:val="superscript"/>
-        </w:rPr>
-        <w:t>rd</w:t>
-      </w:r>
-      <w:r>
-        <w:t xml:space="preserve"> line to first and added a</w:t>
-      </w:r>
-      <w:r>
-        <w:t>n extra sentence)</w:t>
-      </w:r>
-    </w:p>
-  </w:comment>
-  <w:comment w:id="2" w:author="Hugo Hughes" w:date="2021-10-14T18:05:00Z" w:initials="HH">
-    <w:p>
-      <w:pPr>
-        <w:pStyle w:val="CommentText"/>
-      </w:pPr>
-      <w:r>
-        <w:rPr>
-          <w:rStyle w:val="CommentReference"/>
-        </w:rPr>
-        <w:annotationRef/>
-      </w:r>
-      <w:r>
-        <w:t xml:space="preserve">A </w:t>
-      </w:r>
-      <w:proofErr w:type="gramStart"/>
-      <w:r>
-        <w:t>72 word</w:t>
-      </w:r>
-      <w:proofErr w:type="gramEnd"/>
-      <w:r>
-        <w:t xml:space="preserve"> quote </w:t>
-      </w:r>
-      <w:r>
-        <w:t>is quite large.</w:t>
-      </w:r>
-      <w:r>
-        <w:br/>
-        <w:t xml:space="preserve">Generally speaking I think it is advantageous to start a thesis will an original opening </w:t>
-      </w:r>
-      <w:r>
-        <w:t xml:space="preserve">thematic line </w:t>
-      </w:r>
-    </w:p>
-  </w:comment>
-  <w:comment w:id="3" w:author="Hugo Hughes" w:date="2021-10-14T20:59:00Z" w:initials="HH">
-    <w:p>
-      <w:pPr>
-        <w:pStyle w:val="CommentText"/>
-      </w:pPr>
-      <w:r>
-        <w:rPr>
-          <w:rStyle w:val="CommentReference"/>
-        </w:rPr>
-        <w:annotationRef/>
-      </w:r>
-      <w:r>
-        <w:t xml:space="preserve">Reworded </w:t>
-      </w:r>
-    </w:p>
-  </w:comment>
-</w:comments>
-</file>
-
-<file path=word/commentsExtended.xml><?xml version="1.0" encoding="utf-8"?>
-<w15:commentsEx xmlns:wpc="http://schemas.microsoft.com/office/word/2010/wordprocessingCanvas" xmlns:cx="http://schemas.microsoft.com/office/drawing/2014/chartex" xmlns:cx1="http://schemas.microsoft.com/office/drawing/2015/9/8/chartex" xmlns:cx2="http://schemas.microsoft.com/office/drawing/2015/10/21/chartex" xmlns:cx3="http://schemas.microsoft.com/office/drawing/2016/5/9/chartex" xmlns:cx4="http://schemas.microsoft.com/office/drawing/2016/5/10/chartex" xmlns:cx5="http://schemas.microsoft.com/office/drawing/2016/5/11/chartex" xmlns:cx6="http://schemas.microsoft.com/office/drawing/2016/5/12/chartex" xmlns:cx7="http://schemas.microsoft.com/office/drawing/2016/5/13/chartex" xmlns:cx8="http://schemas.microsoft.com/office/drawing/2016/5/14/chartex" xmlns:mc="http://schemas.openxmlformats.org/markup-compatibility/2006" xmlns:aink="http://schemas.microsoft.com/office/drawing/2016/ink" xmlns:am3d="http://schemas.microsoft.com/office/drawing/2017/model3d" xmlns:o="urn:schemas-microsoft-com:office:office" xmlns:r="http://schemas.openxmlformats.org/officeDocument/2006/relationships" xmlns:m="http://schemas.openxmlformats.org/officeDocument/2006/math" xmlns:v="urn:schemas-microsoft-com:vml" xmlns:wp14="http://schemas.microsoft.com/office/word/2010/wordprocessingDrawing" xmlns:wp="http://schemas.openxmlformats.org/drawingml/2006/wordprocessingDrawing" xmlns:w10="urn:schemas-microsoft-com:office:word" xmlns:w="http://schemas.openxmlformats.org/wordprocessingml/2006/main" xmlns:w14="http://schemas.microsoft.com/office/word/2010/wordml" xmlns:w15="http://schemas.microsoft.com/office/word/2012/wordml" xmlns:w16cex="http://schemas.microsoft.com/office/word/2018/wordml/cex" xmlns:w16cid="http://schemas.microsoft.com/office/word/2016/wordml/cid" xmlns:w16="http://schemas.microsoft.com/office/word/2018/wordml" xmlns:w16sdtdh="http://schemas.microsoft.com/office/word/2020/wordml/sdtdatahash" xmlns:w16se="http://schemas.microsoft.com/office/word/2015/wordml/symex" xmlns:wpg="http://schemas.microsoft.com/office/word/2010/wordprocessingGroup" xmlns:wpi="http://schemas.microsoft.com/office/word/2010/wordprocessingInk" xmlns:wne="http://schemas.microsoft.com/office/word/2006/wordml" xmlns:wps="http://schemas.microsoft.com/office/word/2010/wordprocessingShape" mc:Ignorable="w14 w15 w16se w16cid w16 w16cex w16sdtdh wp14">
-  <w15:commentEx w15:paraId="2DBAB074" w15:done="0"/>
-  <w15:commentEx w15:paraId="412528C4" w15:done="0"/>
-  <w15:commentEx w15:paraId="13919CF0" w15:done="0"/>
-</w15:commentsEx>
-</file>
-
-<file path=word/commentsExtensible.xml><?xml version="1.0" encoding="utf-8"?>
-<w16cex:commentsExtensible xmlns:wpc="http://schemas.microsoft.com/office/word/2010/wordprocessingCanvas" xmlns:cx="http://schemas.microsoft.com/office/drawing/2014/chartex" xmlns:cx1="http://schemas.microsoft.com/office/drawing/2015/9/8/chartex" xmlns:cx2="http://schemas.microsoft.com/office/drawing/2015/10/21/chartex" xmlns:cx3="http://schemas.microsoft.com/office/drawing/2016/5/9/chartex" xmlns:cx4="http://schemas.microsoft.com/office/drawing/2016/5/10/chartex" xmlns:cx5="http://schemas.microsoft.com/office/drawing/2016/5/11/chartex" xmlns:cx6="http://schemas.microsoft.com/office/drawing/2016/5/12/chartex" xmlns:cx7="http://schemas.microsoft.com/office/drawing/2016/5/13/chartex" xmlns:cx8="http://schemas.microsoft.com/office/drawing/2016/5/14/chartex" xmlns:mc="http://schemas.openxmlformats.org/markup-compatibility/2006" xmlns:aink="http://schemas.microsoft.com/office/drawing/2016/ink" xmlns:am3d="http://schemas.microsoft.com/office/drawing/2017/model3d" xmlns:o="urn:schemas-microsoft-com:office:office" xmlns:r="http://schemas.openxmlformats.org/officeDocument/2006/relationships" xmlns:m="http://schemas.openxmlformats.org/officeDocument/2006/math" xmlns:v="urn:schemas-microsoft-com:vml" xmlns:wp14="http://schemas.microsoft.com/office/word/2010/wordprocessingDrawing" xmlns:wp="http://schemas.openxmlformats.org/drawingml/2006/wordprocessingDrawing" xmlns:w10="urn:schemas-microsoft-com:office:word" xmlns:w="http://schemas.openxmlformats.org/wordprocessingml/2006/main" xmlns:w14="http://schemas.microsoft.com/office/word/2010/wordml" xmlns:w15="http://schemas.microsoft.com/office/word/2012/wordml" xmlns:w16cex="http://schemas.microsoft.com/office/word/2018/wordml/cex" xmlns:w16cid="http://schemas.microsoft.com/office/word/2016/wordml/cid" xmlns:w16="http://schemas.microsoft.com/office/word/2018/wordml" xmlns:w16sdtdh="http://schemas.microsoft.com/office/word/2020/wordml/sdtdatahash" xmlns:w16se="http://schemas.microsoft.com/office/word/2015/wordml/symex" xmlns:wpg="http://schemas.microsoft.com/office/word/2010/wordprocessingGroup" xmlns:wpi="http://schemas.microsoft.com/office/word/2010/wordprocessingInk" xmlns:wne="http://schemas.microsoft.com/office/word/2006/wordml" xmlns:wps="http://schemas.microsoft.com/office/word/2010/wordprocessingShape" mc:Ignorable="w14 w15 w16se w16cid w16 w16cex w16sdtdh wp14">
-  <w16cex:commentExtensible w16cex:durableId="2513158F" w16cex:dateUtc="2021-10-14T09:46:00Z"/>
-  <w16cex:commentExtensible w16cex:durableId="2512EFE8" w16cex:dateUtc="2021-10-14T07:05:00Z"/>
-  <w16cex:commentExtensible w16cex:durableId="251318B9" w16cex:dateUtc="2021-10-14T09:59:00Z"/>
-</w16cex:commentsExtensible>
-</file>
-
-<file path=word/commentsIds.xml><?xml version="1.0" encoding="utf-8"?>
-<w16cid:commentsIds xmlns:wpc="http://schemas.microsoft.com/office/word/2010/wordprocessingCanvas" xmlns:cx="http://schemas.microsoft.com/office/drawing/2014/chartex" xmlns:cx1="http://schemas.microsoft.com/office/drawing/2015/9/8/chartex" xmlns:cx2="http://schemas.microsoft.com/office/drawing/2015/10/21/chartex" xmlns:cx3="http://schemas.microsoft.com/office/drawing/2016/5/9/chartex" xmlns:cx4="http://schemas.microsoft.com/office/drawing/2016/5/10/chartex" xmlns:cx5="http://schemas.microsoft.com/office/drawing/2016/5/11/chartex" xmlns:cx6="http://schemas.microsoft.com/office/drawing/2016/5/12/chartex" xmlns:cx7="http://schemas.microsoft.com/office/drawing/2016/5/13/chartex" xmlns:cx8="http://schemas.microsoft.com/office/drawing/2016/5/14/chartex" xmlns:mc="http://schemas.openxmlformats.org/markup-compatibility/2006" xmlns:aink="http://schemas.microsoft.com/office/drawing/2016/ink" xmlns:am3d="http://schemas.microsoft.com/office/drawing/2017/model3d" xmlns:o="urn:schemas-microsoft-com:office:office" xmlns:r="http://schemas.openxmlformats.org/officeDocument/2006/relationships" xmlns:m="http://schemas.openxmlformats.org/officeDocument/2006/math" xmlns:v="urn:schemas-microsoft-com:vml" xmlns:wp14="http://schemas.microsoft.com/office/word/2010/wordprocessingDrawing" xmlns:wp="http://schemas.openxmlformats.org/drawingml/2006/wordprocessingDrawing" xmlns:w10="urn:schemas-microsoft-com:office:word" xmlns:w="http://schemas.openxmlformats.org/wordprocessingml/2006/main" xmlns:w14="http://schemas.microsoft.com/office/word/2010/wordml" xmlns:w15="http://schemas.microsoft.com/office/word/2012/wordml" xmlns:w16cex="http://schemas.microsoft.com/office/word/2018/wordml/cex" xmlns:w16cid="http://schemas.microsoft.com/office/word/2016/wordml/cid" xmlns:w16="http://schemas.microsoft.com/office/word/2018/wordml" xmlns:w16sdtdh="http://schemas.microsoft.com/office/word/2020/wordml/sdtdatahash" xmlns:w16se="http://schemas.microsoft.com/office/word/2015/wordml/symex" xmlns:wpg="http://schemas.microsoft.com/office/word/2010/wordprocessingGroup" xmlns:wpi="http://schemas.microsoft.com/office/word/2010/wordprocessingInk" xmlns:wne="http://schemas.microsoft.com/office/word/2006/wordml" xmlns:wps="http://schemas.microsoft.com/office/word/2010/wordprocessingShape" mc:Ignorable="w14 w15 w16se w16cid w16 w16cex w16sdtdh wp14">
-  <w16cid:commentId w16cid:paraId="2DBAB074" w16cid:durableId="2513158F"/>
-  <w16cid:commentId w16cid:paraId="412528C4" w16cid:durableId="2512EFE8"/>
-  <w16cid:commentId w16cid:paraId="13919CF0" w16cid:durableId="251318B9"/>
-</w16cid:commentsIds>
-</file>
-
 <file path=word/endnotes.xml><?xml version="1.0" encoding="utf-8"?>
 <w:endnotes xmlns:wpc="http://schemas.microsoft.com/office/word/2010/wordprocessingCanvas" xmlns:cx="http://schemas.microsoft.com/office/drawing/2014/chartex" xmlns:cx1="http://schemas.microsoft.com/office/drawing/2015/9/8/chartex" xmlns:cx2="http://schemas.microsoft.com/office/drawing/2015/10/21/chartex" xmlns:cx3="http://schemas.microsoft.com/office/drawing/2016/5/9/chartex" xmlns:cx4="http://schemas.microsoft.com/office/drawing/2016/5/10/chartex" xmlns:cx5="http://schemas.microsoft.com/office/drawing/2016/5/11/chartex" xmlns:cx6="http://schemas.microsoft.com/office/drawing/2016/5/12/chartex" xmlns:cx7="http://schemas.microsoft.com/office/drawing/2016/5/13/chartex" xmlns:cx8="http://schemas.microsoft.com/office/drawing/2016/5/14/chartex" xmlns:mc="http://schemas.openxmlformats.org/markup-compatibility/2006" xmlns:aink="http://schemas.microsoft.com/office/drawing/2016/ink" xmlns:am3d="http://schemas.microsoft.com/office/drawing/2017/model3d" xmlns:o="urn:schemas-microsoft-com:office:office" xmlns:r="http://schemas.openxmlformats.org/officeDocument/2006/relationships" xmlns:m="http://schemas.openxmlformats.org/officeDocument/2006/math" xmlns:v="urn:schemas-microsoft-com:vml" xmlns:wp14="http://schemas.microsoft.com/office/word/2010/wordprocessingDrawing" xmlns:wp="http://schemas.openxmlformats.org/drawingml/2006/wordprocessingDrawing" xmlns:w10="urn:schemas-microsoft-com:office:word" xmlns:w="http://schemas.openxmlformats.org/wordprocessingml/2006/main" xmlns:w14="http://schemas.microsoft.com/office/word/2010/wordml" xmlns:w15="http://schemas.microsoft.com/office/word/2012/wordml" xmlns:w16cex="http://schemas.microsoft.com/office/word/2018/wordml/cex" xmlns:w16cid="http://schemas.microsoft.com/office/word/2016/wordml/cid" xmlns:w16="http://schemas.microsoft.com/office/word/2018/wordml" xmlns:w16sdtdh="http://schemas.microsoft.com/office/word/2020/wordml/sdtdatahash" xmlns:w16se="http://schemas.microsoft.com/office/word/2015/wordml/symex" xmlns:wpg="http://schemas.microsoft.com/office/word/2010/wordprocessingGroup" xmlns:wpi="http://schemas.microsoft.com/office/word/2010/wordprocessingInk" xmlns:wne="http://schemas.microsoft.com/office/word/2006/wordml" xmlns:wps="http://schemas.microsoft.com/office/word/2010/wordprocessingShape" mc:Ignorable="w14 w15 w16se w16cid w16 w16cex w16sdtdh wp14">
   <w:endnote w:type="separator" w:id="-1">
@@ -6567,341 +6227,12 @@
       <w:pPr>
         <w:pStyle w:val="FootnoteText"/>
         <w:rPr>
-          <w:del w:id="10" w:author="Timothy Prast" w:date="2021-10-14T20:59:00Z"/>
           <w:lang w:val="en-US"/>
         </w:rPr>
       </w:pPr>
-      <w:del w:id="11" w:author="Timothy Prast" w:date="2021-10-14T20:59:00Z">
-        <w:r>
-          <w:rPr>
-            <w:rStyle w:val="FootnoteReference"/>
-          </w:rPr>
-          <w:footnoteRef/>
-        </w:r>
-        <w:r>
-          <w:delText xml:space="preserve"> </w:delText>
-        </w:r>
-        <w:r>
-          <w:rPr>
-            <w:rFonts w:ascii="Open Sans" w:hAnsi="Open Sans" w:cs="Open Sans"/>
-            <w:color w:val="000000"/>
-            <w:shd w:val="clear" w:color="auto" w:fill="FFFFFF"/>
-          </w:rPr>
-          <w:delText>Nichols, J., Herbert Chan, H. and Baker, M., 2019. Machine learning: applications of artificial intelligence to imaging and diagnosis. </w:delText>
-        </w:r>
-        <w:r>
-          <w:rPr>
-            <w:rFonts w:ascii="Open Sans" w:hAnsi="Open Sans" w:cs="Open Sans"/>
-            <w:i/>
-            <w:iCs/>
-            <w:color w:val="000000"/>
-            <w:shd w:val="clear" w:color="auto" w:fill="FFFFFF"/>
-          </w:rPr>
-          <w:delText>Biophysical Reviews</w:delText>
-        </w:r>
-        <w:r>
-          <w:rPr>
-            <w:rFonts w:ascii="Open Sans" w:hAnsi="Open Sans" w:cs="Open Sans"/>
-            <w:color w:val="000000"/>
-            <w:shd w:val="clear" w:color="auto" w:fill="FFFFFF"/>
-          </w:rPr>
-          <w:delText>, [online] 111-118(11). Available at: &lt;https://www.ncbi.nlm.nih.gov/pmc/articles/PMC6381354/&gt; [Accessed 12 October 2021].</w:delText>
-        </w:r>
-      </w:del>
-    </w:p>
-  </w:footnote>
-  <w:footnote w:id="2">
-    <w:p>
-      <w:pPr>
-        <w:pStyle w:val="FootnoteText"/>
-        <w:rPr>
-          <w:del w:id="18" w:author="Timothy Prast" w:date="2021-10-14T20:58:00Z"/>
-          <w:lang w:val="en-US"/>
-        </w:rPr>
-      </w:pPr>
-      <w:del w:id="19" w:author="Timothy Prast" w:date="2021-10-14T20:58:00Z">
-        <w:r>
-          <w:rPr>
-            <w:rStyle w:val="FootnoteReference"/>
-          </w:rPr>
-          <w:footnoteRef/>
-        </w:r>
-        <w:r>
-          <w:delText xml:space="preserve"> </w:delText>
-        </w:r>
-        <w:r>
-          <w:rPr>
-            <w:rFonts w:ascii="Open Sans" w:hAnsi="Open Sans" w:cs="Open Sans"/>
-            <w:i/>
-            <w:iCs/>
-            <w:color w:val="000000"/>
-            <w:shd w:val="clear" w:color="auto" w:fill="FFFFFF"/>
-          </w:rPr>
-          <w:delText>IOSR Journal of Computer Engineering (IOSR-JCE)</w:delText>
-        </w:r>
-        <w:r>
-          <w:rPr>
-            <w:rFonts w:ascii="Open Sans" w:hAnsi="Open Sans" w:cs="Open Sans"/>
-            <w:color w:val="000000"/>
-            <w:shd w:val="clear" w:color="auto" w:fill="FFFFFF"/>
-          </w:rPr>
-          <w:delText>, 2021. A Critical Conceptual Analysis of Definitions of Artificial Intelligence as Applicable to Computer Engineering. 16(2), p.13.</w:delText>
-        </w:r>
-      </w:del>
-    </w:p>
-  </w:footnote>
-  <w:footnote w:id="3">
-    <w:p>
-      <w:pPr>
-        <w:pStyle w:val="FootnoteText"/>
-        <w:rPr>
-          <w:del w:id="27" w:author="Timothy Prast" w:date="2021-10-14T20:58:00Z"/>
-          <w:lang w:val="en-US"/>
-        </w:rPr>
-      </w:pPr>
-      <w:del w:id="28" w:author="Timothy Prast" w:date="2021-10-14T20:58:00Z">
-        <w:r>
-          <w:rPr>
-            <w:rStyle w:val="FootnoteReference"/>
-          </w:rPr>
-          <w:footnoteRef/>
-        </w:r>
-        <w:r>
-          <w:delText xml:space="preserve"> </w:delText>
-        </w:r>
-        <w:r>
-          <w:rPr>
-            <w:rFonts w:ascii="Open Sans" w:hAnsi="Open Sans" w:cs="Open Sans"/>
-            <w:color w:val="000000"/>
-            <w:shd w:val="clear" w:color="auto" w:fill="FFFFFF"/>
-          </w:rPr>
-          <w:delText>Education, I., 2021. </w:delText>
-        </w:r>
-        <w:r>
-          <w:rPr>
-            <w:rFonts w:ascii="Open Sans" w:hAnsi="Open Sans" w:cs="Open Sans"/>
-            <w:i/>
-            <w:iCs/>
-            <w:color w:val="000000"/>
-            <w:shd w:val="clear" w:color="auto" w:fill="FFFFFF"/>
-          </w:rPr>
-          <w:delText>What is Machine Learning?</w:delText>
-        </w:r>
-        <w:r>
-          <w:rPr>
-            <w:rFonts w:ascii="Open Sans" w:hAnsi="Open Sans" w:cs="Open Sans"/>
-            <w:color w:val="000000"/>
-            <w:shd w:val="clear" w:color="auto" w:fill="FFFFFF"/>
-          </w:rPr>
-          <w:delText>. [online] Ibm.com. Available at: &lt;https://www.ibm.com/cloud/learn/machine-learning&gt; [Accessed 12 October 2021].</w:delText>
-        </w:r>
-      </w:del>
-    </w:p>
-  </w:footnote>
-  <w:footnote w:id="4">
-    <w:p>
-      <w:pPr>
-        <w:pStyle w:val="FootnoteText"/>
-        <w:rPr>
-          <w:lang w:val="en-US"/>
-        </w:rPr>
-      </w:pPr>
-      <w:del w:id="29" w:author="Timothy Prast" w:date="2021-10-14T21:01:00Z">
-        <w:r>
-          <w:rPr>
-            <w:rStyle w:val="FootnoteReference"/>
-          </w:rPr>
-          <w:footnoteRef/>
-        </w:r>
-        <w:r>
-          <w:delText xml:space="preserve"> </w:delText>
-        </w:r>
-        <w:r>
-          <w:rPr>
-            <w:rFonts w:ascii="Open Sans" w:hAnsi="Open Sans" w:cs="Open Sans"/>
-            <w:color w:val="000000"/>
-            <w:shd w:val="clear" w:color="auto" w:fill="FFFFFF"/>
-          </w:rPr>
-          <w:delText>Ibm.com. 2021. </w:delText>
-        </w:r>
-        <w:r>
-          <w:rPr>
-            <w:rFonts w:ascii="Open Sans" w:hAnsi="Open Sans" w:cs="Open Sans"/>
-            <w:i/>
-            <w:iCs/>
-            <w:color w:val="000000"/>
-            <w:shd w:val="clear" w:color="auto" w:fill="FFFFFF"/>
-          </w:rPr>
-          <w:delText>What are Neural Networks?</w:delText>
-        </w:r>
-        <w:r>
-          <w:rPr>
-            <w:rFonts w:ascii="Open Sans" w:hAnsi="Open Sans" w:cs="Open Sans"/>
-            <w:color w:val="000000"/>
-            <w:shd w:val="clear" w:color="auto" w:fill="FFFFFF"/>
-          </w:rPr>
-          <w:delText>. [online] Available at: &lt;https://www.ibm.com/au-en/cloud/learn/neural-networks&gt; [Accessed 12 October 2021].</w:delText>
-        </w:r>
-      </w:del>
-    </w:p>
-  </w:footnote>
-  <w:footnote w:id="5">
-    <w:p>
-      <w:pPr>
-        <w:pStyle w:val="FootnoteText"/>
-        <w:rPr>
-          <w:del w:id="37" w:author="Timothy Prast" w:date="2021-10-14T21:02:00Z"/>
-          <w:lang w:val="en-US"/>
-        </w:rPr>
-      </w:pPr>
-      <w:del w:id="38" w:author="Timothy Prast" w:date="2021-10-14T21:02:00Z">
-        <w:r>
-          <w:rPr>
-            <w:rStyle w:val="FootnoteReference"/>
-          </w:rPr>
-          <w:footnoteRef/>
-        </w:r>
-        <w:r>
-          <w:delText xml:space="preserve"> </w:delText>
-        </w:r>
-        <w:r>
-          <w:rPr>
-            <w:rFonts w:cstheme="minorHAnsi"/>
-            <w:color w:val="000000"/>
-            <w:shd w:val="clear" w:color="auto" w:fill="FFFFFF"/>
-          </w:rPr>
-          <w:delText>Medium. 2021. </w:delText>
-        </w:r>
-        <w:r>
-          <w:rPr>
-            <w:rFonts w:cstheme="minorHAnsi"/>
-            <w:i/>
-            <w:iCs/>
-            <w:color w:val="000000"/>
-            <w:shd w:val="clear" w:color="auto" w:fill="FFFFFF"/>
-          </w:rPr>
-          <w:delText>Overview: State-of-the-Art Machine Learning Algorithms per Discipline &amp; per Task</w:delText>
-        </w:r>
-        <w:r>
-          <w:rPr>
-            <w:rFonts w:cstheme="minorHAnsi"/>
-            <w:color w:val="000000"/>
-            <w:shd w:val="clear" w:color="auto" w:fill="FFFFFF"/>
-          </w:rPr>
-          <w:delText>. [online] Available at: &lt;https://towardsdatascience.com/overview-state-of-the-art-machine-learning-algorithms-per-discipline-per-task-c1a16a66b8bb&gt; [Accessed 12 October 2021].</w:delText>
-        </w:r>
-      </w:del>
-    </w:p>
-  </w:footnote>
-  <w:footnote w:id="6">
-    <w:p>
-      <w:pPr>
-        <w:pStyle w:val="FootnoteText"/>
-        <w:rPr>
-          <w:del w:id="50" w:author="Timothy Prast" w:date="2021-10-14T21:02:00Z"/>
-          <w:rFonts w:cstheme="minorHAnsi"/>
-          <w:lang w:val="en-US"/>
-        </w:rPr>
-      </w:pPr>
-      <w:del w:id="51" w:author="Timothy Prast" w:date="2021-10-14T21:02:00Z">
-        <w:r>
-          <w:rPr>
-            <w:rStyle w:val="FootnoteReference"/>
-          </w:rPr>
-          <w:footnoteRef/>
-        </w:r>
-        <w:r>
-          <w:delText xml:space="preserve"> </w:delText>
-        </w:r>
-        <w:r>
-          <w:rPr>
-            <w:rFonts w:cstheme="minorHAnsi"/>
-            <w:color w:val="000000"/>
-            <w:shd w:val="clear" w:color="auto" w:fill="FFFFFF"/>
-          </w:rPr>
-          <w:delText>Medium. 2021. </w:delText>
-        </w:r>
-        <w:r>
-          <w:rPr>
-            <w:rFonts w:cstheme="minorHAnsi"/>
-            <w:i/>
-            <w:iCs/>
-            <w:color w:val="000000"/>
-            <w:shd w:val="clear" w:color="auto" w:fill="FFFFFF"/>
-          </w:rPr>
-          <w:delText>Overview: State-of-the-Art Machine Learning Algorithms per Discipline &amp; per Task</w:delText>
-        </w:r>
-        <w:r>
-          <w:rPr>
-            <w:rFonts w:cstheme="minorHAnsi"/>
-            <w:color w:val="000000"/>
-            <w:shd w:val="clear" w:color="auto" w:fill="FFFFFF"/>
-          </w:rPr>
-          <w:delText>. [online] Available at: &lt;https://towardsdatascience.com/overview-state-of-the-art-machine-learning-algorithms-per-discipline-per-task-c1a16a66b8bb&gt; [Accessed 12 October 2021].</w:delText>
-        </w:r>
-      </w:del>
-    </w:p>
-  </w:footnote>
-  <w:footnote w:id="7">
-    <w:p>
-      <w:pPr>
-        <w:pStyle w:val="FootnoteText"/>
-        <w:rPr>
-          <w:del w:id="58" w:author="Timothy Prast" w:date="2021-10-14T21:03:00Z"/>
-          <w:lang w:val="en-US"/>
-        </w:rPr>
-      </w:pPr>
-      <w:del w:id="59" w:author="Timothy Prast" w:date="2021-10-14T21:03:00Z">
-        <w:r>
-          <w:rPr>
-            <w:rStyle w:val="FootnoteReference"/>
-          </w:rPr>
-          <w:footnoteRef/>
-        </w:r>
-        <w:r>
-          <w:delText xml:space="preserve"> </w:delText>
-        </w:r>
-        <w:r>
-          <w:rPr>
-            <w:rFonts w:cstheme="minorHAnsi"/>
-            <w:color w:val="000000"/>
-            <w:shd w:val="clear" w:color="auto" w:fill="FFFFFF"/>
-          </w:rPr>
-          <w:delText>Medium. 2021. </w:delText>
-        </w:r>
-        <w:r>
-          <w:rPr>
-            <w:rFonts w:cstheme="minorHAnsi"/>
-            <w:i/>
-            <w:iCs/>
-            <w:color w:val="000000"/>
-            <w:shd w:val="clear" w:color="auto" w:fill="FFFFFF"/>
-          </w:rPr>
-          <w:delText>Overview: State-of-the-Art Machine Learning Algorithms per Discipline &amp; per Task</w:delText>
-        </w:r>
-        <w:r>
-          <w:rPr>
-            <w:rFonts w:cstheme="minorHAnsi"/>
-            <w:color w:val="000000"/>
-            <w:shd w:val="clear" w:color="auto" w:fill="FFFFFF"/>
-          </w:rPr>
-          <w:delText>. [online] Available at: &lt;https://towardsdatascience.com/overview-state-of-the-art-machine-learning-algorithms-per-discipline-per-task-c1a16a66b8bb&gt; [Accessed 12 October 2021].</w:delText>
-        </w:r>
-      </w:del>
     </w:p>
   </w:footnote>
 </w:footnotes>
-</file>
-
-<file path=word/people.xml><?xml version="1.0" encoding="utf-8"?>
-<w15:people xmlns:wpc="http://schemas.microsoft.com/office/word/2010/wordprocessingCanvas" xmlns:cx="http://schemas.microsoft.com/office/drawing/2014/chartex" xmlns:cx1="http://schemas.microsoft.com/office/drawing/2015/9/8/chartex" xmlns:cx2="http://schemas.microsoft.com/office/drawing/2015/10/21/chartex" xmlns:cx3="http://schemas.microsoft.com/office/drawing/2016/5/9/chartex" xmlns:cx4="http://schemas.microsoft.com/office/drawing/2016/5/10/chartex" xmlns:cx5="http://schemas.microsoft.com/office/drawing/2016/5/11/chartex" xmlns:cx6="http://schemas.microsoft.com/office/drawing/2016/5/12/chartex" xmlns:cx7="http://schemas.microsoft.com/office/drawing/2016/5/13/chartex" xmlns:cx8="http://schemas.microsoft.com/office/drawing/2016/5/14/chartex" xmlns:mc="http://schemas.openxmlformats.org/markup-compatibility/2006" xmlns:aink="http://schemas.microsoft.com/office/drawing/2016/ink" xmlns:am3d="http://schemas.microsoft.com/office/drawing/2017/model3d" xmlns:o="urn:schemas-microsoft-com:office:office" xmlns:r="http://schemas.openxmlformats.org/officeDocument/2006/relationships" xmlns:m="http://schemas.openxmlformats.org/officeDocument/2006/math" xmlns:v="urn:schemas-microsoft-com:vml" xmlns:wp14="http://schemas.microsoft.com/office/word/2010/wordprocessingDrawing" xmlns:wp="http://schemas.openxmlformats.org/drawingml/2006/wordprocessingDrawing" xmlns:w10="urn:schemas-microsoft-com:office:word" xmlns:w="http://schemas.openxmlformats.org/wordprocessingml/2006/main" xmlns:w14="http://schemas.microsoft.com/office/word/2010/wordml" xmlns:w15="http://schemas.microsoft.com/office/word/2012/wordml" xmlns:w16cex="http://schemas.microsoft.com/office/word/2018/wordml/cex" xmlns:w16cid="http://schemas.microsoft.com/office/word/2016/wordml/cid" xmlns:w16="http://schemas.microsoft.com/office/word/2018/wordml" xmlns:w16sdtdh="http://schemas.microsoft.com/office/word/2020/wordml/sdtdatahash" xmlns:w16se="http://schemas.microsoft.com/office/word/2015/wordml/symex" xmlns:wpg="http://schemas.microsoft.com/office/word/2010/wordprocessingGroup" xmlns:wpi="http://schemas.microsoft.com/office/word/2010/wordprocessingInk" xmlns:wne="http://schemas.microsoft.com/office/word/2006/wordml" xmlns:wps="http://schemas.microsoft.com/office/word/2010/wordprocessingShape" mc:Ignorable="w14 w15 w16se w16cid w16 w16cex w16sdtdh wp14">
-  <w15:person w15:author="Hugo Hughes">
-    <w15:presenceInfo w15:providerId="Windows Live" w15:userId="324ff94ba7fa743c"/>
-  </w15:person>
-  <w15:person w15:author="Timothy Prast">
-    <w15:presenceInfo w15:providerId="None" w15:userId="Timothy Prast"/>
-  </w15:person>
-</w15:people>
 </file>
 
 <file path=word/styles.xml><?xml version="1.0" encoding="utf-8"?>
@@ -7815,6 +7146,7 @@
     <w:rsid w:val="00AD1DE6"/>
     <w:rsid w:val="00B44B74"/>
     <w:rsid w:val="00F7028E"/>
+    <w:rsid w:val="00FC4C62"/>
   </w:rsids>
   <m:mathPr>
     <m:mathFont m:val="Cambria Math"/>

</xml_diff>